<commit_message>
Feat: add /health endpoint with test to aggrehator-service
</commit_message>
<xml_diff>
--- a/Project Management/High Level Flight Aggregator.docx
+++ b/Project Management/High Level Flight Aggregator.docx
@@ -6,17 +6,20 @@
       <w:pPr>
         <w:pStyle w:val="Title"/>
         <w:rPr>
-          <w:color w:val="000000" w:themeColor="text1"/>
-        </w:rPr>
-      </w:pPr>
-      <w:r>
-        <w:rPr>
+          <w:rFonts w:ascii="Arial Narrow" w:hAnsi="Arial Narrow"/>
+          <w:color w:val="000000" w:themeColor="text1"/>
+        </w:rPr>
+      </w:pPr>
+      <w:r>
+        <w:rPr>
+          <w:rFonts w:ascii="Arial Narrow" w:hAnsi="Arial Narrow"/>
           <w:color w:val="000000" w:themeColor="text1"/>
         </w:rPr>
         <w:t xml:space="preserve">High Level </w:t>
       </w:r>
       <w:r>
         <w:rPr>
+          <w:rFonts w:ascii="Arial Narrow" w:hAnsi="Arial Narrow"/>
           <w:color w:val="000000" w:themeColor="text1"/>
         </w:rPr>
         <w:t>Flight Aggregator Website – Architecture &amp; Design Document</w:t>
@@ -26,11 +29,13 @@
       <w:pPr>
         <w:pStyle w:val="Subtitle"/>
         <w:rPr>
-          <w:color w:val="000000" w:themeColor="text1"/>
-        </w:rPr>
-      </w:pPr>
-      <w:r>
-        <w:rPr>
+          <w:rFonts w:ascii="Arial Narrow" w:hAnsi="Arial Narrow"/>
+          <w:color w:val="000000" w:themeColor="text1"/>
+        </w:rPr>
+      </w:pPr>
+      <w:r>
+        <w:rPr>
+          <w:rFonts w:ascii="Arial Narrow" w:hAnsi="Arial Narrow"/>
           <w:color w:val="000000" w:themeColor="text1"/>
         </w:rPr>
         <w:t>Goal: Build a public flight</w:t>
@@ -44,6 +49,7 @@
       </w:r>
       <w:r>
         <w:rPr>
+          <w:rFonts w:ascii="Arial Narrow" w:hAnsi="Arial Narrow"/>
           <w:color w:val="000000" w:themeColor="text1"/>
         </w:rPr>
         <w:t>search aggregator that queries multiple airline / OTA APIs in real time, normalises the fares and deep</w:t>
@@ -57,6 +63,7 @@
       </w:r>
       <w:r>
         <w:rPr>
+          <w:rFonts w:ascii="Arial Narrow" w:hAnsi="Arial Narrow"/>
           <w:color w:val="000000" w:themeColor="text1"/>
         </w:rPr>
         <w:t xml:space="preserve">links users to the provider to complete booking. </w:t>
@@ -66,11 +73,13 @@
       <w:pPr>
         <w:pStyle w:val="Heading1"/>
         <w:rPr>
-          <w:color w:val="000000" w:themeColor="text1"/>
-        </w:rPr>
-      </w:pPr>
-      <w:r>
-        <w:rPr>
+          <w:rFonts w:ascii="Arial Narrow" w:hAnsi="Arial Narrow"/>
+          <w:color w:val="000000" w:themeColor="text1"/>
+        </w:rPr>
+      </w:pPr>
+      <w:r>
+        <w:rPr>
+          <w:rFonts w:ascii="Arial Narrow" w:hAnsi="Arial Narrow"/>
           <w:color w:val="000000" w:themeColor="text1"/>
         </w:rPr>
         <w:t>1. Introduction</w:t>
@@ -79,11 +88,13 @@
     <w:p>
       <w:pPr>
         <w:rPr>
-          <w:color w:val="000000" w:themeColor="text1"/>
-        </w:rPr>
-      </w:pPr>
-      <w:r>
-        <w:rPr>
+          <w:rFonts w:ascii="Arial Narrow" w:hAnsi="Arial Narrow"/>
+          <w:color w:val="000000" w:themeColor="text1"/>
+        </w:rPr>
+      </w:pPr>
+      <w:r>
+        <w:rPr>
+          <w:rFonts w:ascii="Arial Narrow" w:hAnsi="Arial Narrow"/>
           <w:color w:val="000000" w:themeColor="text1"/>
         </w:rPr>
         <w:t>The system lets travellers compare airfares quickly while demonstrating modern back</w:t>
@@ -97,6 +108,7 @@
       </w:r>
       <w:r>
         <w:rPr>
+          <w:rFonts w:ascii="Arial Narrow" w:hAnsi="Arial Narrow"/>
           <w:color w:val="000000" w:themeColor="text1"/>
         </w:rPr>
         <w:t>end engineering practices (Kotlin + Spring Boot), front</w:t>
@@ -110,32 +122,35 @@
       </w:r>
       <w:r>
         <w:rPr>
+          <w:rFonts w:ascii="Arial Narrow" w:hAnsi="Arial Narrow"/>
           <w:color w:val="000000" w:themeColor="text1"/>
         </w:rPr>
         <w:t xml:space="preserve">end development (Next.js + TypeScript), and a comprehensive quality strategy (unit </w:t>
       </w:r>
       <w:r>
         <w:rPr>
-          <w:rFonts w:ascii="Aptos" w:hAnsi="Aptos" w:cs="Aptos"/>
+          <w:rFonts w:ascii="Arial Narrow" w:hAnsi="Arial Narrow" w:cs="Aptos"/>
           <w:color w:val="000000" w:themeColor="text1"/>
         </w:rPr>
         <w:t>→</w:t>
       </w:r>
       <w:r>
         <w:rPr>
+          <w:rFonts w:ascii="Arial Narrow" w:hAnsi="Arial Narrow"/>
           <w:color w:val="000000" w:themeColor="text1"/>
         </w:rPr>
         <w:t xml:space="preserve"> E2E </w:t>
       </w:r>
       <w:r>
         <w:rPr>
-          <w:rFonts w:ascii="Aptos" w:hAnsi="Aptos" w:cs="Aptos"/>
+          <w:rFonts w:ascii="Arial Narrow" w:hAnsi="Arial Narrow" w:cs="Aptos"/>
           <w:color w:val="000000" w:themeColor="text1"/>
         </w:rPr>
         <w:t>→</w:t>
       </w:r>
       <w:r>
         <w:rPr>
+          <w:rFonts w:ascii="Arial Narrow" w:hAnsi="Arial Narrow"/>
           <w:color w:val="000000" w:themeColor="text1"/>
         </w:rPr>
         <w:t xml:space="preserve"> performance tests). All code, tools, and libraries are free/open</w:t>
@@ -149,6 +164,7 @@
       </w:r>
       <w:r>
         <w:rPr>
+          <w:rFonts w:ascii="Arial Narrow" w:hAnsi="Arial Narrow"/>
           <w:color w:val="000000" w:themeColor="text1"/>
         </w:rPr>
         <w:t>source.</w:t>
@@ -158,11 +174,13 @@
       <w:pPr>
         <w:pStyle w:val="Heading1"/>
         <w:rPr>
-          <w:color w:val="000000" w:themeColor="text1"/>
-        </w:rPr>
-      </w:pPr>
-      <w:r>
-        <w:rPr>
+          <w:rFonts w:ascii="Arial Narrow" w:hAnsi="Arial Narrow"/>
+          <w:color w:val="000000" w:themeColor="text1"/>
+        </w:rPr>
+      </w:pPr>
+      <w:r>
+        <w:rPr>
+          <w:rFonts w:ascii="Arial Narrow" w:hAnsi="Arial Narrow"/>
           <w:color w:val="000000" w:themeColor="text1"/>
         </w:rPr>
         <w:t>2. Purpose</w:t>
@@ -171,11 +189,13 @@
     <w:p>
       <w:pPr>
         <w:rPr>
-          <w:color w:val="000000" w:themeColor="text1"/>
-        </w:rPr>
-      </w:pPr>
-      <w:r>
-        <w:rPr>
+          <w:rFonts w:ascii="Arial Narrow" w:hAnsi="Arial Narrow"/>
+          <w:color w:val="000000" w:themeColor="text1"/>
+        </w:rPr>
+      </w:pPr>
+      <w:r>
+        <w:rPr>
+          <w:rFonts w:ascii="Arial Narrow" w:hAnsi="Arial Narrow"/>
           <w:color w:val="000000" w:themeColor="text1"/>
         </w:rPr>
         <w:t>Build a public-facing flight-search aggregator that:</w:t>
@@ -189,11 +209,13 @@
           <w:numId w:val="1"/>
         </w:numPr>
         <w:rPr>
-          <w:color w:val="000000" w:themeColor="text1"/>
-        </w:rPr>
-      </w:pPr>
-      <w:r>
-        <w:rPr>
+          <w:rFonts w:ascii="Arial Narrow" w:hAnsi="Arial Narrow"/>
+          <w:color w:val="000000" w:themeColor="text1"/>
+        </w:rPr>
+      </w:pPr>
+      <w:r>
+        <w:rPr>
+          <w:rFonts w:ascii="Arial Narrow" w:hAnsi="Arial Narrow"/>
           <w:color w:val="000000" w:themeColor="text1"/>
         </w:rPr>
         <w:t>Queries multiple airline / OTA APIs in real-time and/or via cached feeds.</w:t>
@@ -207,29 +229,41 @@
           <w:numId w:val="1"/>
         </w:numPr>
         <w:rPr>
-          <w:color w:val="000000" w:themeColor="text1"/>
-        </w:rPr>
-      </w:pPr>
-      <w:r>
-        <w:rPr>
+          <w:rFonts w:ascii="Arial Narrow" w:hAnsi="Arial Narrow"/>
+          <w:color w:val="000000" w:themeColor="text1"/>
+        </w:rPr>
+      </w:pPr>
+      <w:r>
+        <w:rPr>
+          <w:rFonts w:ascii="Arial Narrow" w:hAnsi="Arial Narrow"/>
           <w:color w:val="000000" w:themeColor="text1"/>
         </w:rPr>
         <w:t xml:space="preserve">Normalised &amp; ranks results on price, duration, stops, </w:t>
       </w:r>
       <w:r>
         <w:rPr>
-          <w:color w:val="000000" w:themeColor="text1"/>
-        </w:rPr>
-        <w:t>CO₂</w:t>
-      </w:r>
-      <w:r>
-        <w:rPr>
+          <w:rFonts w:ascii="Arial Narrow" w:hAnsi="Arial Narrow"/>
+          <w:color w:val="000000" w:themeColor="text1"/>
+        </w:rPr>
+        <w:t>CO</w:t>
+      </w:r>
+      <w:r>
+        <w:rPr>
+          <w:rFonts w:ascii="Cambria Math" w:hAnsi="Cambria Math" w:cs="Cambria Math"/>
+          <w:color w:val="000000" w:themeColor="text1"/>
+        </w:rPr>
+        <w:t>₂</w:t>
+      </w:r>
+      <w:r>
+        <w:rPr>
+          <w:rFonts w:ascii="Arial Narrow" w:hAnsi="Arial Narrow"/>
           <w:color w:val="000000" w:themeColor="text1"/>
         </w:rPr>
         <w:t xml:space="preserve"> </w:t>
       </w:r>
       <w:r>
         <w:rPr>
+          <w:rFonts w:ascii="Arial Narrow" w:hAnsi="Arial Narrow"/>
           <w:color w:val="000000" w:themeColor="text1"/>
         </w:rPr>
         <w:t>emissions etc.</w:t>
@@ -243,11 +277,13 @@
           <w:numId w:val="1"/>
         </w:numPr>
         <w:rPr>
-          <w:color w:val="000000" w:themeColor="text1"/>
-        </w:rPr>
-      </w:pPr>
-      <w:r>
-        <w:rPr>
+          <w:rFonts w:ascii="Arial Narrow" w:hAnsi="Arial Narrow"/>
+          <w:color w:val="000000" w:themeColor="text1"/>
+        </w:rPr>
+      </w:pPr>
+      <w:r>
+        <w:rPr>
+          <w:rFonts w:ascii="Arial Narrow" w:hAnsi="Arial Narrow"/>
           <w:color w:val="000000" w:themeColor="text1"/>
         </w:rPr>
         <w:t>Redirects or deep-links users to the partner site to complete the booking (not as the merchant)</w:t>
@@ -261,11 +297,13 @@
           <w:numId w:val="1"/>
         </w:numPr>
         <w:rPr>
-          <w:color w:val="000000" w:themeColor="text1"/>
-        </w:rPr>
-      </w:pPr>
-      <w:r>
-        <w:rPr>
+          <w:rFonts w:ascii="Arial Narrow" w:hAnsi="Arial Narrow"/>
+          <w:color w:val="000000" w:themeColor="text1"/>
+        </w:rPr>
+      </w:pPr>
+      <w:r>
+        <w:rPr>
+          <w:rFonts w:ascii="Arial Narrow" w:hAnsi="Arial Narrow"/>
           <w:color w:val="000000" w:themeColor="text1"/>
         </w:rPr>
         <w:t>Showcases modern, scalable architecture, strong testing &amp; CI/CD for portfolio.</w:t>
@@ -275,11 +313,13 @@
       <w:pPr>
         <w:pStyle w:val="Heading1"/>
         <w:rPr>
-          <w:color w:val="000000" w:themeColor="text1"/>
-        </w:rPr>
-      </w:pPr>
-      <w:r>
-        <w:rPr>
+          <w:rFonts w:ascii="Arial Narrow" w:hAnsi="Arial Narrow"/>
+          <w:color w:val="000000" w:themeColor="text1"/>
+        </w:rPr>
+      </w:pPr>
+      <w:r>
+        <w:rPr>
+          <w:rFonts w:ascii="Arial Narrow" w:hAnsi="Arial Narrow"/>
           <w:color w:val="000000" w:themeColor="text1"/>
         </w:rPr>
         <w:t>3. Scope</w:t>
@@ -288,11 +328,13 @@
     <w:p>
       <w:pPr>
         <w:rPr>
-          <w:color w:val="000000" w:themeColor="text1"/>
-        </w:rPr>
-      </w:pPr>
-      <w:r>
-        <w:rPr>
+          <w:rFonts w:ascii="Arial Narrow" w:hAnsi="Arial Narrow"/>
+          <w:color w:val="000000" w:themeColor="text1"/>
+        </w:rPr>
+      </w:pPr>
+      <w:r>
+        <w:rPr>
+          <w:rFonts w:ascii="Arial Narrow" w:hAnsi="Arial Narrow"/>
           <w:color w:val="000000" w:themeColor="text1"/>
         </w:rPr>
         <w:t>This high-level design covers:</w:t>
@@ -320,11 +362,13 @@
           <w:p>
             <w:pPr>
               <w:rPr>
+                <w:rFonts w:ascii="Arial Narrow" w:hAnsi="Arial Narrow"/>
                 <w:color w:val="000000" w:themeColor="text1"/>
               </w:rPr>
             </w:pPr>
             <w:r>
               <w:rPr>
+                <w:rFonts w:ascii="Arial Narrow" w:hAnsi="Arial Narrow"/>
                 <w:color w:val="000000" w:themeColor="text1"/>
               </w:rPr>
               <w:t>In Scope</w:t>
@@ -339,11 +383,13 @@
             <w:pPr>
               <w:cnfStyle w:val="100000000000" w:firstRow="1" w:lastRow="0" w:firstColumn="0" w:lastColumn="0" w:oddVBand="0" w:evenVBand="0" w:oddHBand="0" w:evenHBand="0" w:firstRowFirstColumn="0" w:firstRowLastColumn="0" w:lastRowFirstColumn="0" w:lastRowLastColumn="0"/>
               <w:rPr>
+                <w:rFonts w:ascii="Arial Narrow" w:hAnsi="Arial Narrow"/>
                 <w:color w:val="000000" w:themeColor="text1"/>
               </w:rPr>
             </w:pPr>
             <w:r>
               <w:rPr>
+                <w:rFonts w:ascii="Arial Narrow" w:hAnsi="Arial Narrow"/>
                 <w:color w:val="000000" w:themeColor="text1"/>
               </w:rPr>
               <w:t>Out of scope</w:t>
@@ -363,11 +409,13 @@
           <w:p>
             <w:pPr>
               <w:rPr>
+                <w:rFonts w:ascii="Arial Narrow" w:hAnsi="Arial Narrow"/>
                 <w:color w:val="000000" w:themeColor="text1"/>
               </w:rPr>
             </w:pPr>
             <w:r>
               <w:rPr>
+                <w:rFonts w:ascii="Arial Narrow" w:hAnsi="Arial Narrow"/>
                 <w:color w:val="000000" w:themeColor="text1"/>
               </w:rPr>
               <w:t>Flight Search (On way, return, multi city)</w:t>
@@ -382,11 +430,13 @@
             <w:pPr>
               <w:cnfStyle w:val="000000100000" w:firstRow="0" w:lastRow="0" w:firstColumn="0" w:lastColumn="0" w:oddVBand="0" w:evenVBand="0" w:oddHBand="1" w:evenHBand="0" w:firstRowFirstColumn="0" w:firstRowLastColumn="0" w:lastRowFirstColumn="0" w:lastRowLastColumn="0"/>
               <w:rPr>
+                <w:rFonts w:ascii="Arial Narrow" w:hAnsi="Arial Narrow"/>
                 <w:color w:val="000000" w:themeColor="text1"/>
               </w:rPr>
             </w:pPr>
             <w:r>
               <w:rPr>
+                <w:rFonts w:ascii="Arial Narrow" w:hAnsi="Arial Narrow"/>
                 <w:color w:val="000000" w:themeColor="text1"/>
               </w:rPr>
               <w:t>Direct Payment / Ticket issuing</w:t>
@@ -403,11 +453,13 @@
           <w:p>
             <w:pPr>
               <w:rPr>
+                <w:rFonts w:ascii="Arial Narrow" w:hAnsi="Arial Narrow"/>
                 <w:color w:val="000000" w:themeColor="text1"/>
               </w:rPr>
             </w:pPr>
             <w:r>
               <w:rPr>
+                <w:rFonts w:ascii="Arial Narrow" w:hAnsi="Arial Narrow"/>
                 <w:color w:val="000000" w:themeColor="text1"/>
               </w:rPr>
               <w:t>Fare rules &amp; baggage info</w:t>
@@ -422,11 +474,13 @@
             <w:pPr>
               <w:cnfStyle w:val="000000000000" w:firstRow="0" w:lastRow="0" w:firstColumn="0" w:lastColumn="0" w:oddVBand="0" w:evenVBand="0" w:oddHBand="0" w:evenHBand="0" w:firstRowFirstColumn="0" w:firstRowLastColumn="0" w:lastRowFirstColumn="0" w:lastRowLastColumn="0"/>
               <w:rPr>
+                <w:rFonts w:ascii="Arial Narrow" w:hAnsi="Arial Narrow"/>
                 <w:color w:val="000000" w:themeColor="text1"/>
               </w:rPr>
             </w:pPr>
             <w:r>
               <w:rPr>
+                <w:rFonts w:ascii="Arial Narrow" w:hAnsi="Arial Narrow"/>
                 <w:color w:val="000000" w:themeColor="text1"/>
               </w:rPr>
               <w:t>Hotels, cars, activities (possible for future expansion)</w:t>
@@ -446,11 +500,13 @@
           <w:p>
             <w:pPr>
               <w:rPr>
+                <w:rFonts w:ascii="Arial Narrow" w:hAnsi="Arial Narrow"/>
                 <w:color w:val="000000" w:themeColor="text1"/>
               </w:rPr>
             </w:pPr>
             <w:r>
               <w:rPr>
+                <w:rFonts w:ascii="Arial Narrow" w:hAnsi="Arial Narrow"/>
                 <w:color w:val="000000" w:themeColor="text1"/>
               </w:rPr>
               <w:t>Currency / Locale support</w:t>
@@ -465,11 +521,13 @@
             <w:pPr>
               <w:cnfStyle w:val="000000100000" w:firstRow="0" w:lastRow="0" w:firstColumn="0" w:lastColumn="0" w:oddVBand="0" w:evenVBand="0" w:oddHBand="1" w:evenHBand="0" w:firstRowFirstColumn="0" w:firstRowLastColumn="0" w:lastRowFirstColumn="0" w:lastRowLastColumn="0"/>
               <w:rPr>
+                <w:rFonts w:ascii="Arial Narrow" w:hAnsi="Arial Narrow"/>
                 <w:color w:val="000000" w:themeColor="text1"/>
               </w:rPr>
             </w:pPr>
             <w:r>
               <w:rPr>
+                <w:rFonts w:ascii="Arial Narrow" w:hAnsi="Arial Narrow"/>
                 <w:color w:val="000000" w:themeColor="text1"/>
               </w:rPr>
               <w:t>Loyalty Programmes</w:t>
@@ -486,11 +544,13 @@
           <w:p>
             <w:pPr>
               <w:rPr>
+                <w:rFonts w:ascii="Arial Narrow" w:hAnsi="Arial Narrow"/>
                 <w:color w:val="000000" w:themeColor="text1"/>
               </w:rPr>
             </w:pPr>
             <w:r>
               <w:rPr>
+                <w:rFonts w:ascii="Arial Narrow" w:hAnsi="Arial Narrow"/>
                 <w:color w:val="000000" w:themeColor="text1"/>
               </w:rPr>
               <w:t xml:space="preserve">Basic user accounts </w:t>
@@ -498,6 +558,7 @@
             <w:proofErr w:type="gramStart"/>
             <w:r>
               <w:rPr>
+                <w:rFonts w:ascii="Arial Narrow" w:hAnsi="Arial Narrow"/>
                 <w:color w:val="000000" w:themeColor="text1"/>
               </w:rPr>
               <w:t>( Save</w:t>
@@ -505,6 +566,7 @@
             <w:proofErr w:type="gramEnd"/>
             <w:r>
               <w:rPr>
+                <w:rFonts w:ascii="Arial Narrow" w:hAnsi="Arial Narrow"/>
                 <w:color w:val="000000" w:themeColor="text1"/>
               </w:rPr>
               <w:t xml:space="preserve"> </w:t>
@@ -512,6 +574,7 @@
             <w:proofErr w:type="gramStart"/>
             <w:r>
               <w:rPr>
+                <w:rFonts w:ascii="Arial Narrow" w:hAnsi="Arial Narrow"/>
                 <w:color w:val="000000" w:themeColor="text1"/>
               </w:rPr>
               <w:t>Searches )</w:t>
@@ -527,11 +590,13 @@
             <w:pPr>
               <w:cnfStyle w:val="000000000000" w:firstRow="0" w:lastRow="0" w:firstColumn="0" w:lastColumn="0" w:oddVBand="0" w:evenVBand="0" w:oddHBand="0" w:evenHBand="0" w:firstRowFirstColumn="0" w:firstRowLastColumn="0" w:lastRowFirstColumn="0" w:lastRowLastColumn="0"/>
               <w:rPr>
+                <w:rFonts w:ascii="Arial Narrow" w:hAnsi="Arial Narrow"/>
                 <w:color w:val="000000" w:themeColor="text1"/>
               </w:rPr>
             </w:pPr>
             <w:r>
               <w:rPr>
+                <w:rFonts w:ascii="Arial Narrow" w:hAnsi="Arial Narrow"/>
                 <w:color w:val="000000" w:themeColor="text1"/>
               </w:rPr>
               <w:t>Complex user management</w:t>
@@ -551,11 +616,13 @@
           <w:p>
             <w:pPr>
               <w:rPr>
+                <w:rFonts w:ascii="Arial Narrow" w:hAnsi="Arial Narrow"/>
                 <w:color w:val="000000" w:themeColor="text1"/>
               </w:rPr>
             </w:pPr>
             <w:r>
               <w:rPr>
+                <w:rFonts w:ascii="Arial Narrow" w:hAnsi="Arial Narrow"/>
                 <w:color w:val="000000" w:themeColor="text1"/>
               </w:rPr>
               <w:t>Operational dashboards</w:t>
@@ -570,11 +637,13 @@
             <w:pPr>
               <w:cnfStyle w:val="000000100000" w:firstRow="0" w:lastRow="0" w:firstColumn="0" w:lastColumn="0" w:oddVBand="0" w:evenVBand="0" w:oddHBand="1" w:evenHBand="0" w:firstRowFirstColumn="0" w:firstRowLastColumn="0" w:lastRowFirstColumn="0" w:lastRowLastColumn="0"/>
               <w:rPr>
+                <w:rFonts w:ascii="Arial Narrow" w:hAnsi="Arial Narrow"/>
                 <w:color w:val="000000" w:themeColor="text1"/>
               </w:rPr>
             </w:pPr>
             <w:r>
               <w:rPr>
+                <w:rFonts w:ascii="Arial Narrow" w:hAnsi="Arial Narrow"/>
                 <w:color w:val="000000" w:themeColor="text1"/>
               </w:rPr>
               <w:t>Revenue Management</w:t>
@@ -586,6 +655,7 @@
     <w:p>
       <w:pPr>
         <w:rPr>
+          <w:rFonts w:ascii="Arial Narrow" w:hAnsi="Arial Narrow"/>
           <w:color w:val="000000" w:themeColor="text1"/>
         </w:rPr>
       </w:pPr>
@@ -594,11 +664,13 @@
       <w:pPr>
         <w:pStyle w:val="Heading1"/>
         <w:rPr>
-          <w:color w:val="000000" w:themeColor="text1"/>
-        </w:rPr>
-      </w:pPr>
-      <w:r>
-        <w:rPr>
+          <w:rFonts w:ascii="Arial Narrow" w:hAnsi="Arial Narrow"/>
+          <w:color w:val="000000" w:themeColor="text1"/>
+        </w:rPr>
+      </w:pPr>
+      <w:r>
+        <w:rPr>
+          <w:rFonts w:ascii="Arial Narrow" w:hAnsi="Arial Narrow"/>
           <w:color w:val="000000" w:themeColor="text1"/>
         </w:rPr>
         <w:t>4. System Overview</w:t>
@@ -612,11 +684,13 @@
           <w:numId w:val="3"/>
         </w:numPr>
         <w:rPr>
-          <w:color w:val="000000" w:themeColor="text1"/>
-        </w:rPr>
-      </w:pPr>
-      <w:r>
-        <w:rPr>
+          <w:rFonts w:ascii="Arial Narrow" w:hAnsi="Arial Narrow"/>
+          <w:color w:val="000000" w:themeColor="text1"/>
+        </w:rPr>
+      </w:pPr>
+      <w:r>
+        <w:rPr>
+          <w:rFonts w:ascii="Arial Narrow" w:hAnsi="Arial Narrow"/>
           <w:color w:val="000000" w:themeColor="text1"/>
         </w:rPr>
         <w:t>Users search flights via a React/Next.js UI.</w:t>
@@ -630,14 +704,15 @@
           <w:numId w:val="3"/>
         </w:numPr>
         <w:rPr>
-          <w:color w:val="000000" w:themeColor="text1"/>
-        </w:rPr>
-      </w:pPr>
-      <w:r>
-        <w:rPr>
-          <w:color w:val="000000" w:themeColor="text1"/>
-        </w:rPr>
-        <w:lastRenderedPageBreak/>
+          <w:rFonts w:ascii="Arial Narrow" w:hAnsi="Arial Narrow"/>
+          <w:color w:val="000000" w:themeColor="text1"/>
+        </w:rPr>
+      </w:pPr>
+      <w:r>
+        <w:rPr>
+          <w:rFonts w:ascii="Arial Narrow" w:hAnsi="Arial Narrow"/>
+          <w:color w:val="000000" w:themeColor="text1"/>
+        </w:rPr>
         <w:t>The Search API Gateway checks Redis cache; on miss it calls the Aggregator Service.</w:t>
       </w:r>
     </w:p>
@@ -649,11 +724,13 @@
           <w:numId w:val="3"/>
         </w:numPr>
         <w:rPr>
-          <w:color w:val="000000" w:themeColor="text1"/>
-        </w:rPr>
-      </w:pPr>
-      <w:r>
-        <w:rPr>
+          <w:rFonts w:ascii="Arial Narrow" w:hAnsi="Arial Narrow"/>
+          <w:color w:val="000000" w:themeColor="text1"/>
+        </w:rPr>
+      </w:pPr>
+      <w:r>
+        <w:rPr>
+          <w:rFonts w:ascii="Arial Narrow" w:hAnsi="Arial Narrow"/>
           <w:color w:val="000000" w:themeColor="text1"/>
         </w:rPr>
         <w:t>The Aggregator concurrently queries Provider Adapters (one per airline/OTA API) and returns ranked results.</w:t>
@@ -667,13 +744,16 @@
           <w:numId w:val="3"/>
         </w:numPr>
         <w:rPr>
-          <w:color w:val="000000" w:themeColor="text1"/>
-        </w:rPr>
-      </w:pPr>
-      <w:r>
-        <w:rPr>
-          <w:color w:val="000000" w:themeColor="text1"/>
-        </w:rPr>
+          <w:rFonts w:ascii="Arial Narrow" w:hAnsi="Arial Narrow"/>
+          <w:color w:val="000000" w:themeColor="text1"/>
+        </w:rPr>
+      </w:pPr>
+      <w:r>
+        <w:rPr>
+          <w:rFonts w:ascii="Arial Narrow" w:hAnsi="Arial Narrow"/>
+          <w:color w:val="000000" w:themeColor="text1"/>
+        </w:rPr>
+        <w:lastRenderedPageBreak/>
         <w:t>Users select an option → Redirect Service appends tracking parameters and issues a 302 to the provider. common way of performing URL redirection.</w:t>
       </w:r>
     </w:p>
@@ -685,11 +765,13 @@
           <w:numId w:val="3"/>
         </w:numPr>
         <w:rPr>
-          <w:color w:val="000000" w:themeColor="text1"/>
-        </w:rPr>
-      </w:pPr>
-      <w:r>
-        <w:rPr>
+          <w:rFonts w:ascii="Arial Narrow" w:hAnsi="Arial Narrow"/>
+          <w:color w:val="000000" w:themeColor="text1"/>
+        </w:rPr>
+      </w:pPr>
+      <w:r>
+        <w:rPr>
+          <w:rFonts w:ascii="Arial Narrow" w:hAnsi="Arial Narrow"/>
           <w:color w:val="000000" w:themeColor="text1"/>
         </w:rPr>
         <w:t>Basic user accounts allow saved searches and notification preferences.</w:t>
@@ -699,11 +781,13 @@
       <w:pPr>
         <w:pStyle w:val="Heading1"/>
         <w:rPr>
-          <w:color w:val="000000" w:themeColor="text1"/>
-        </w:rPr>
-      </w:pPr>
-      <w:r>
-        <w:rPr>
+          <w:rFonts w:ascii="Arial Narrow" w:hAnsi="Arial Narrow"/>
+          <w:color w:val="000000" w:themeColor="text1"/>
+        </w:rPr>
+      </w:pPr>
+      <w:r>
+        <w:rPr>
+          <w:rFonts w:ascii="Arial Narrow" w:hAnsi="Arial Narrow"/>
           <w:color w:val="000000" w:themeColor="text1"/>
         </w:rPr>
         <w:t>5. Architectural Design</w:t>
@@ -713,11 +797,13 @@
       <w:pPr>
         <w:pStyle w:val="Heading2"/>
         <w:rPr>
-          <w:color w:val="000000" w:themeColor="text1"/>
-        </w:rPr>
-      </w:pPr>
-      <w:r>
-        <w:rPr>
+          <w:rFonts w:ascii="Arial Narrow" w:hAnsi="Arial Narrow"/>
+          <w:color w:val="000000" w:themeColor="text1"/>
+        </w:rPr>
+      </w:pPr>
+      <w:r>
+        <w:rPr>
+          <w:rFonts w:ascii="Arial Narrow" w:hAnsi="Arial Narrow"/>
           <w:color w:val="000000" w:themeColor="text1"/>
         </w:rPr>
         <w:t>5.1 Architecture Style</w:t>
@@ -731,11 +817,13 @@
           <w:numId w:val="4"/>
         </w:numPr>
         <w:rPr>
-          <w:color w:val="000000" w:themeColor="text1"/>
-        </w:rPr>
-      </w:pPr>
-      <w:r>
-        <w:rPr>
+          <w:rFonts w:ascii="Arial Narrow" w:hAnsi="Arial Narrow"/>
+          <w:color w:val="000000" w:themeColor="text1"/>
+        </w:rPr>
+      </w:pPr>
+      <w:r>
+        <w:rPr>
+          <w:rFonts w:ascii="Arial Narrow" w:hAnsi="Arial Narrow"/>
           <w:color w:val="000000" w:themeColor="text1"/>
         </w:rPr>
         <w:t>Micro</w:t>
@@ -749,6 +837,7 @@
       </w:r>
       <w:r>
         <w:rPr>
+          <w:rFonts w:ascii="Arial Narrow" w:hAnsi="Arial Narrow"/>
           <w:color w:val="000000" w:themeColor="text1"/>
         </w:rPr>
         <w:t>services with hexagonal / ports</w:t>
@@ -762,6 +851,7 @@
       </w:r>
       <w:r>
         <w:rPr>
+          <w:rFonts w:ascii="Arial Narrow" w:hAnsi="Arial Narrow"/>
           <w:color w:val="000000" w:themeColor="text1"/>
         </w:rPr>
         <w:t>and</w:t>
@@ -775,6 +865,7 @@
       </w:r>
       <w:r>
         <w:rPr>
+          <w:rFonts w:ascii="Arial Narrow" w:hAnsi="Arial Narrow"/>
           <w:color w:val="000000" w:themeColor="text1"/>
         </w:rPr>
         <w:t>adapters pattern.</w:t>
@@ -788,11 +879,13 @@
           <w:numId w:val="4"/>
         </w:numPr>
         <w:rPr>
-          <w:color w:val="000000" w:themeColor="text1"/>
-        </w:rPr>
-      </w:pPr>
-      <w:r>
-        <w:rPr>
+          <w:rFonts w:ascii="Arial Narrow" w:hAnsi="Arial Narrow"/>
+          <w:color w:val="000000" w:themeColor="text1"/>
+        </w:rPr>
+      </w:pPr>
+      <w:r>
+        <w:rPr>
+          <w:rFonts w:ascii="Arial Narrow" w:hAnsi="Arial Narrow"/>
           <w:color w:val="000000" w:themeColor="text1"/>
         </w:rPr>
         <w:t>Kotlin coroutines for asynchronous, non</w:t>
@@ -806,6 +899,7 @@
       </w:r>
       <w:r>
         <w:rPr>
+          <w:rFonts w:ascii="Arial Narrow" w:hAnsi="Arial Narrow"/>
           <w:color w:val="000000" w:themeColor="text1"/>
         </w:rPr>
         <w:t>blocking IO.</w:t>
@@ -819,11 +913,13 @@
           <w:numId w:val="4"/>
         </w:numPr>
         <w:rPr>
-          <w:color w:val="000000" w:themeColor="text1"/>
-        </w:rPr>
-      </w:pPr>
-      <w:r>
-        <w:rPr>
+          <w:rFonts w:ascii="Arial Narrow" w:hAnsi="Arial Narrow"/>
+          <w:color w:val="000000" w:themeColor="text1"/>
+        </w:rPr>
+      </w:pPr>
+      <w:r>
+        <w:rPr>
+          <w:rFonts w:ascii="Arial Narrow" w:hAnsi="Arial Narrow"/>
           <w:color w:val="000000" w:themeColor="text1"/>
         </w:rPr>
         <w:t>Event</w:t>
@@ -837,6 +933,7 @@
       </w:r>
       <w:r>
         <w:rPr>
+          <w:rFonts w:ascii="Arial Narrow" w:hAnsi="Arial Narrow"/>
           <w:color w:val="000000" w:themeColor="text1"/>
         </w:rPr>
         <w:t>driven ingestion via Kafka topics for periodic fare feeds.</w:t>
@@ -846,11 +943,13 @@
       <w:pPr>
         <w:pStyle w:val="Heading2"/>
         <w:rPr>
-          <w:color w:val="000000" w:themeColor="text1"/>
-        </w:rPr>
-      </w:pPr>
-      <w:r>
-        <w:rPr>
+          <w:rFonts w:ascii="Arial Narrow" w:hAnsi="Arial Narrow"/>
+          <w:color w:val="000000" w:themeColor="text1"/>
+        </w:rPr>
+      </w:pPr>
+      <w:r>
+        <w:rPr>
+          <w:rFonts w:ascii="Arial Narrow" w:hAnsi="Arial Narrow"/>
           <w:color w:val="000000" w:themeColor="text1"/>
         </w:rPr>
         <w:t>5.2 Component Diagram</w:t>
@@ -864,11 +963,13 @@
           <w:numId w:val="23"/>
         </w:numPr>
         <w:rPr>
-          <w:color w:val="000000" w:themeColor="text1"/>
-        </w:rPr>
-      </w:pPr>
-      <w:r>
-        <w:rPr>
+          <w:rFonts w:ascii="Arial Narrow" w:hAnsi="Arial Narrow"/>
+          <w:color w:val="000000" w:themeColor="text1"/>
+        </w:rPr>
+      </w:pPr>
+      <w:r>
+        <w:rPr>
+          <w:rFonts w:ascii="Arial Narrow" w:hAnsi="Arial Narrow"/>
           <w:color w:val="000000" w:themeColor="text1"/>
         </w:rPr>
         <w:t>Frontend (Next.js) – SSR pages, Tailwind UI.</w:t>
@@ -882,11 +983,13 @@
           <w:numId w:val="23"/>
         </w:numPr>
         <w:rPr>
-          <w:color w:val="000000" w:themeColor="text1"/>
-        </w:rPr>
-      </w:pPr>
-      <w:r>
-        <w:rPr>
+          <w:rFonts w:ascii="Arial Narrow" w:hAnsi="Arial Narrow"/>
+          <w:color w:val="000000" w:themeColor="text1"/>
+        </w:rPr>
+      </w:pPr>
+      <w:r>
+        <w:rPr>
+          <w:rFonts w:ascii="Arial Narrow" w:hAnsi="Arial Narrow"/>
           <w:color w:val="000000" w:themeColor="text1"/>
         </w:rPr>
         <w:t>API Gateway (Spring Cloud Gateway) – auth, rate</w:t>
@@ -900,6 +1003,7 @@
       </w:r>
       <w:r>
         <w:rPr>
+          <w:rFonts w:ascii="Arial Narrow" w:hAnsi="Arial Narrow"/>
           <w:color w:val="000000" w:themeColor="text1"/>
         </w:rPr>
         <w:t>limit, routing.</w:t>
@@ -913,11 +1017,13 @@
           <w:numId w:val="23"/>
         </w:numPr>
         <w:rPr>
-          <w:color w:val="000000" w:themeColor="text1"/>
-        </w:rPr>
-      </w:pPr>
-      <w:r>
-        <w:rPr>
+          <w:rFonts w:ascii="Arial Narrow" w:hAnsi="Arial Narrow"/>
+          <w:color w:val="000000" w:themeColor="text1"/>
+        </w:rPr>
+      </w:pPr>
+      <w:r>
+        <w:rPr>
+          <w:rFonts w:ascii="Arial Narrow" w:hAnsi="Arial Narrow"/>
           <w:color w:val="000000" w:themeColor="text1"/>
         </w:rPr>
         <w:t>Aggregator Service – merges provider results, scoring engine.</w:t>
@@ -931,11 +1037,13 @@
           <w:numId w:val="23"/>
         </w:numPr>
         <w:rPr>
-          <w:color w:val="000000" w:themeColor="text1"/>
-        </w:rPr>
-      </w:pPr>
-      <w:r>
-        <w:rPr>
+          <w:rFonts w:ascii="Arial Narrow" w:hAnsi="Arial Narrow"/>
+          <w:color w:val="000000" w:themeColor="text1"/>
+        </w:rPr>
+      </w:pPr>
+      <w:r>
+        <w:rPr>
+          <w:rFonts w:ascii="Arial Narrow" w:hAnsi="Arial Narrow"/>
           <w:color w:val="000000" w:themeColor="text1"/>
         </w:rPr>
         <w:t>Provider Adapters – thin clients around each external API.</w:t>
@@ -949,11 +1057,13 @@
           <w:numId w:val="23"/>
         </w:numPr>
         <w:rPr>
-          <w:color w:val="000000" w:themeColor="text1"/>
-        </w:rPr>
-      </w:pPr>
-      <w:r>
-        <w:rPr>
+          <w:rFonts w:ascii="Arial Narrow" w:hAnsi="Arial Narrow"/>
+          <w:color w:val="000000" w:themeColor="text1"/>
+        </w:rPr>
+      </w:pPr>
+      <w:r>
+        <w:rPr>
+          <w:rFonts w:ascii="Arial Narrow" w:hAnsi="Arial Narrow"/>
           <w:color w:val="000000" w:themeColor="text1"/>
         </w:rPr>
         <w:t>User</w:t>
@@ -967,19 +1077,21 @@
       </w:r>
       <w:r>
         <w:rPr>
+          <w:rFonts w:ascii="Arial Narrow" w:hAnsi="Arial Narrow"/>
           <w:color w:val="000000" w:themeColor="text1"/>
         </w:rPr>
         <w:t xml:space="preserve">Profile Service </w:t>
       </w:r>
       <w:r>
         <w:rPr>
-          <w:rFonts w:ascii="Aptos" w:hAnsi="Aptos" w:cs="Aptos"/>
+          <w:rFonts w:ascii="Arial Narrow" w:hAnsi="Arial Narrow" w:cs="Aptos"/>
           <w:color w:val="000000" w:themeColor="text1"/>
         </w:rPr>
         <w:t>–</w:t>
       </w:r>
       <w:r>
         <w:rPr>
+          <w:rFonts w:ascii="Arial Narrow" w:hAnsi="Arial Narrow"/>
           <w:color w:val="000000" w:themeColor="text1"/>
         </w:rPr>
         <w:t xml:space="preserve"> CRUD for accounts + favourites.</w:t>
@@ -993,11 +1105,13 @@
           <w:numId w:val="23"/>
         </w:numPr>
         <w:rPr>
-          <w:color w:val="000000" w:themeColor="text1"/>
-        </w:rPr>
-      </w:pPr>
-      <w:r>
-        <w:rPr>
+          <w:rFonts w:ascii="Arial Narrow" w:hAnsi="Arial Narrow"/>
+          <w:color w:val="000000" w:themeColor="text1"/>
+        </w:rPr>
+      </w:pPr>
+      <w:r>
+        <w:rPr>
+          <w:rFonts w:ascii="Arial Narrow" w:hAnsi="Arial Narrow"/>
           <w:color w:val="000000" w:themeColor="text1"/>
         </w:rPr>
         <w:t>Redis – cache by search hash (TTL 5</w:t>
@@ -1011,7 +1125,7 @@
       </w:r>
       <w:r>
         <w:rPr>
-          <w:rFonts w:ascii="Aptos" w:hAnsi="Aptos" w:cs="Aptos"/>
+          <w:rFonts w:ascii="Arial Narrow" w:hAnsi="Arial Narrow" w:cs="Aptos"/>
           <w:color w:val="000000" w:themeColor="text1"/>
         </w:rPr>
         <w:t>–</w:t>
@@ -1025,6 +1139,7 @@
       </w:r>
       <w:r>
         <w:rPr>
+          <w:rFonts w:ascii="Arial Narrow" w:hAnsi="Arial Narrow"/>
           <w:color w:val="000000" w:themeColor="text1"/>
         </w:rPr>
         <w:t>15</w:t>
@@ -1038,6 +1153,7 @@
       </w:r>
       <w:r>
         <w:rPr>
+          <w:rFonts w:ascii="Arial Narrow" w:hAnsi="Arial Narrow"/>
           <w:color w:val="000000" w:themeColor="text1"/>
         </w:rPr>
         <w:t>min).</w:t>
@@ -1051,11 +1167,13 @@
           <w:numId w:val="23"/>
         </w:numPr>
         <w:rPr>
-          <w:color w:val="000000" w:themeColor="text1"/>
-        </w:rPr>
-      </w:pPr>
-      <w:r>
-        <w:rPr>
+          <w:rFonts w:ascii="Arial Narrow" w:hAnsi="Arial Narrow"/>
+          <w:color w:val="000000" w:themeColor="text1"/>
+        </w:rPr>
+      </w:pPr>
+      <w:r>
+        <w:rPr>
+          <w:rFonts w:ascii="Arial Narrow" w:hAnsi="Arial Narrow"/>
           <w:color w:val="000000" w:themeColor="text1"/>
         </w:rPr>
         <w:t>PostgreSQL – persistent data (users, audit, search logs).</w:t>
@@ -1069,11 +1187,13 @@
           <w:numId w:val="23"/>
         </w:numPr>
         <w:rPr>
-          <w:color w:val="000000" w:themeColor="text1"/>
-        </w:rPr>
-      </w:pPr>
-      <w:r>
-        <w:rPr>
+          <w:rFonts w:ascii="Arial Narrow" w:hAnsi="Arial Narrow"/>
+          <w:color w:val="000000" w:themeColor="text1"/>
+        </w:rPr>
+      </w:pPr>
+      <w:r>
+        <w:rPr>
+          <w:rFonts w:ascii="Arial Narrow" w:hAnsi="Arial Narrow"/>
           <w:color w:val="000000" w:themeColor="text1"/>
         </w:rPr>
         <w:t>Kafka – async pipelines for nightly fare dumps / notifications.</w:t>
@@ -1087,11 +1207,13 @@
           <w:numId w:val="23"/>
         </w:numPr>
         <w:rPr>
-          <w:color w:val="000000" w:themeColor="text1"/>
-        </w:rPr>
-      </w:pPr>
-      <w:r>
-        <w:rPr>
+          <w:rFonts w:ascii="Arial Narrow" w:hAnsi="Arial Narrow"/>
+          <w:color w:val="000000" w:themeColor="text1"/>
+        </w:rPr>
+      </w:pPr>
+      <w:r>
+        <w:rPr>
+          <w:rFonts w:ascii="Arial Narrow" w:hAnsi="Arial Narrow"/>
           <w:color w:val="000000" w:themeColor="text1"/>
         </w:rPr>
         <w:t>Prometheus + Grafana – metrics &amp; dashboards.</w:t>
@@ -1101,11 +1223,13 @@
       <w:pPr>
         <w:pStyle w:val="Heading2"/>
         <w:rPr>
-          <w:color w:val="000000" w:themeColor="text1"/>
-        </w:rPr>
-      </w:pPr>
-      <w:r>
-        <w:rPr>
+          <w:rFonts w:ascii="Arial Narrow" w:hAnsi="Arial Narrow"/>
+          <w:color w:val="000000" w:themeColor="text1"/>
+        </w:rPr>
+      </w:pPr>
+      <w:r>
+        <w:rPr>
+          <w:rFonts w:ascii="Arial Narrow" w:hAnsi="Arial Narrow"/>
           <w:color w:val="000000" w:themeColor="text1"/>
         </w:rPr>
         <w:t>5.3 Deployment Architecture</w:t>
@@ -1119,11 +1243,13 @@
           <w:numId w:val="24"/>
         </w:numPr>
         <w:rPr>
-          <w:color w:val="000000" w:themeColor="text1"/>
-        </w:rPr>
-      </w:pPr>
-      <w:r>
-        <w:rPr>
+          <w:rFonts w:ascii="Arial Narrow" w:hAnsi="Arial Narrow"/>
+          <w:color w:val="000000" w:themeColor="text1"/>
+        </w:rPr>
+      </w:pPr>
+      <w:r>
+        <w:rPr>
+          <w:rFonts w:ascii="Arial Narrow" w:hAnsi="Arial Narrow"/>
           <w:color w:val="000000" w:themeColor="text1"/>
         </w:rPr>
         <w:t>Local dev: Docker Compose; each service in its own container.</w:t>
@@ -1137,11 +1263,13 @@
           <w:numId w:val="24"/>
         </w:numPr>
         <w:rPr>
-          <w:color w:val="000000" w:themeColor="text1"/>
-        </w:rPr>
-      </w:pPr>
-      <w:r>
-        <w:rPr>
+          <w:rFonts w:ascii="Arial Narrow" w:hAnsi="Arial Narrow"/>
+          <w:color w:val="000000" w:themeColor="text1"/>
+        </w:rPr>
+      </w:pPr>
+      <w:r>
+        <w:rPr>
+          <w:rFonts w:ascii="Arial Narrow" w:hAnsi="Arial Narrow"/>
           <w:color w:val="000000" w:themeColor="text1"/>
         </w:rPr>
         <w:t>CI: GitHub Actions builds images, runs tests, pushes to registry.</w:t>
@@ -1155,11 +1283,13 @@
           <w:numId w:val="24"/>
         </w:numPr>
         <w:rPr>
-          <w:color w:val="000000" w:themeColor="text1"/>
-        </w:rPr>
-      </w:pPr>
-      <w:r>
-        <w:rPr>
+          <w:rFonts w:ascii="Arial Narrow" w:hAnsi="Arial Narrow"/>
+          <w:color w:val="000000" w:themeColor="text1"/>
+        </w:rPr>
+      </w:pPr>
+      <w:r>
+        <w:rPr>
+          <w:rFonts w:ascii="Arial Narrow" w:hAnsi="Arial Narrow"/>
           <w:color w:val="000000" w:themeColor="text1"/>
         </w:rPr>
         <w:t>Prod: Google Cloud Run (fully</w:t>
@@ -1173,6 +1303,7 @@
       </w:r>
       <w:r>
         <w:rPr>
+          <w:rFonts w:ascii="Arial Narrow" w:hAnsi="Arial Narrow"/>
           <w:color w:val="000000" w:themeColor="text1"/>
         </w:rPr>
         <w:t>managed, low idle cost) or K8s (GKE Autopilot) using free tier credits. Front</w:t>
@@ -1186,6 +1317,7 @@
       </w:r>
       <w:r>
         <w:rPr>
+          <w:rFonts w:ascii="Arial Narrow" w:hAnsi="Arial Narrow"/>
           <w:color w:val="000000" w:themeColor="text1"/>
         </w:rPr>
         <w:t xml:space="preserve">end can live on </w:t>
@@ -1193,6 +1325,7 @@
       <w:proofErr w:type="spellStart"/>
       <w:r>
         <w:rPr>
+          <w:rFonts w:ascii="Arial Narrow" w:hAnsi="Arial Narrow"/>
           <w:color w:val="000000" w:themeColor="text1"/>
         </w:rPr>
         <w:t>Vercel</w:t>
@@ -1200,6 +1333,7 @@
       <w:proofErr w:type="spellEnd"/>
       <w:r>
         <w:rPr>
+          <w:rFonts w:ascii="Arial Narrow" w:hAnsi="Arial Narrow"/>
           <w:color w:val="000000" w:themeColor="text1"/>
         </w:rPr>
         <w:t xml:space="preserve"> (free hobby tier</w:t>
@@ -1207,6 +1341,7 @@
       <w:proofErr w:type="gramStart"/>
       <w:r>
         <w:rPr>
+          <w:rFonts w:ascii="Arial Narrow" w:hAnsi="Arial Narrow"/>
           <w:color w:val="000000" w:themeColor="text1"/>
         </w:rPr>
         <w:t>)</w:t>
@@ -1214,6 +1349,7 @@
       <w:proofErr w:type="gramEnd"/>
       <w:r>
         <w:rPr>
+          <w:rFonts w:ascii="Arial Narrow" w:hAnsi="Arial Narrow"/>
           <w:color w:val="000000" w:themeColor="text1"/>
         </w:rPr>
         <w:t xml:space="preserve"> or Cloud Run as well.</w:t>
@@ -1227,11 +1363,13 @@
           <w:numId w:val="24"/>
         </w:numPr>
         <w:rPr>
-          <w:color w:val="000000" w:themeColor="text1"/>
-        </w:rPr>
-      </w:pPr>
-      <w:r>
-        <w:rPr>
+          <w:rFonts w:ascii="Arial Narrow" w:hAnsi="Arial Narrow"/>
+          <w:color w:val="000000" w:themeColor="text1"/>
+        </w:rPr>
+      </w:pPr>
+      <w:r>
+        <w:rPr>
+          <w:rFonts w:ascii="Arial Narrow" w:hAnsi="Arial Narrow"/>
           <w:color w:val="000000" w:themeColor="text1"/>
         </w:rPr>
         <w:t>Terraform provisions all infra.</w:t>
@@ -1241,11 +1379,13 @@
       <w:pPr>
         <w:pStyle w:val="Heading1"/>
         <w:rPr>
-          <w:color w:val="000000" w:themeColor="text1"/>
-        </w:rPr>
-      </w:pPr>
-      <w:r>
-        <w:rPr>
+          <w:rFonts w:ascii="Arial Narrow" w:hAnsi="Arial Narrow"/>
+          <w:color w:val="000000" w:themeColor="text1"/>
+        </w:rPr>
+      </w:pPr>
+      <w:r>
+        <w:rPr>
+          <w:rFonts w:ascii="Arial Narrow" w:hAnsi="Arial Narrow"/>
           <w:color w:val="000000" w:themeColor="text1"/>
         </w:rPr>
         <w:t>6. Functional Modules</w:t>
@@ -1255,11 +1395,13 @@
       <w:pPr>
         <w:pStyle w:val="Heading2"/>
         <w:rPr>
-          <w:color w:val="000000" w:themeColor="text1"/>
-        </w:rPr>
-      </w:pPr>
-      <w:r>
-        <w:rPr>
+          <w:rFonts w:ascii="Arial Narrow" w:hAnsi="Arial Narrow"/>
+          <w:color w:val="000000" w:themeColor="text1"/>
+        </w:rPr>
+      </w:pPr>
+      <w:r>
+        <w:rPr>
+          <w:rFonts w:ascii="Arial Narrow" w:hAnsi="Arial Narrow"/>
           <w:color w:val="000000" w:themeColor="text1"/>
         </w:rPr>
         <w:t>6.1 User Management</w:t>
@@ -1268,25 +1410,29 @@
     <w:p>
       <w:pPr>
         <w:rPr>
-          <w:color w:val="000000" w:themeColor="text1"/>
-        </w:rPr>
-      </w:pPr>
-    </w:p>
-    <w:p>
-      <w:pPr>
-        <w:rPr>
-          <w:color w:val="000000" w:themeColor="text1"/>
-        </w:rPr>
-      </w:pPr>
-    </w:p>
-    <w:p>
-      <w:pPr>
-        <w:rPr>
-          <w:color w:val="000000" w:themeColor="text1"/>
-        </w:rPr>
-      </w:pPr>
-      <w:r>
-        <w:rPr>
+          <w:rFonts w:ascii="Arial Narrow" w:hAnsi="Arial Narrow"/>
+          <w:color w:val="000000" w:themeColor="text1"/>
+        </w:rPr>
+      </w:pPr>
+    </w:p>
+    <w:p>
+      <w:pPr>
+        <w:rPr>
+          <w:rFonts w:ascii="Arial Narrow" w:hAnsi="Arial Narrow"/>
+          <w:color w:val="000000" w:themeColor="text1"/>
+        </w:rPr>
+      </w:pPr>
+    </w:p>
+    <w:p>
+      <w:pPr>
+        <w:rPr>
+          <w:rFonts w:ascii="Arial Narrow" w:hAnsi="Arial Narrow"/>
+          <w:color w:val="000000" w:themeColor="text1"/>
+        </w:rPr>
+      </w:pPr>
+      <w:r>
+        <w:rPr>
+          <w:rFonts w:ascii="Arial Narrow" w:hAnsi="Arial Narrow"/>
           <w:color w:val="000000" w:themeColor="text1"/>
         </w:rPr>
         <w:t>Registration, login (JWT), password hashing (</w:t>
@@ -1294,6 +1440,7 @@
       <w:proofErr w:type="spellStart"/>
       <w:r>
         <w:rPr>
+          <w:rFonts w:ascii="Arial Narrow" w:hAnsi="Arial Narrow"/>
           <w:color w:val="000000" w:themeColor="text1"/>
         </w:rPr>
         <w:t>bcrypt</w:t>
@@ -1301,6 +1448,7 @@
       <w:proofErr w:type="spellEnd"/>
       <w:r>
         <w:rPr>
+          <w:rFonts w:ascii="Arial Narrow" w:hAnsi="Arial Narrow"/>
           <w:color w:val="000000" w:themeColor="text1"/>
         </w:rPr>
         <w:t>), favourite searches.</w:t>
@@ -1310,11 +1458,13 @@
       <w:pPr>
         <w:pStyle w:val="Heading2"/>
         <w:rPr>
-          <w:color w:val="000000" w:themeColor="text1"/>
-        </w:rPr>
-      </w:pPr>
-      <w:r>
-        <w:rPr>
+          <w:rFonts w:ascii="Arial Narrow" w:hAnsi="Arial Narrow"/>
+          <w:color w:val="000000" w:themeColor="text1"/>
+        </w:rPr>
+      </w:pPr>
+      <w:r>
+        <w:rPr>
+          <w:rFonts w:ascii="Arial Narrow" w:hAnsi="Arial Narrow"/>
           <w:color w:val="000000" w:themeColor="text1"/>
         </w:rPr>
         <w:t>6.2 Core Business Logic</w:t>
@@ -1323,11 +1473,13 @@
     <w:p>
       <w:pPr>
         <w:rPr>
-          <w:color w:val="000000" w:themeColor="text1"/>
-        </w:rPr>
-      </w:pPr>
-      <w:r>
-        <w:rPr>
+          <w:rFonts w:ascii="Arial Narrow" w:hAnsi="Arial Narrow"/>
+          <w:color w:val="000000" w:themeColor="text1"/>
+        </w:rPr>
+      </w:pPr>
+      <w:r>
+        <w:rPr>
+          <w:rFonts w:ascii="Arial Narrow" w:hAnsi="Arial Narrow"/>
           <w:color w:val="000000" w:themeColor="text1"/>
         </w:rPr>
         <w:t>Flight search, cache lookup, scoring &amp; sorting, itinerary formatting.</w:t>
@@ -1337,23 +1489,28 @@
       <w:pPr>
         <w:pStyle w:val="Heading2"/>
         <w:rPr>
-          <w:color w:val="000000" w:themeColor="text1"/>
-        </w:rPr>
-      </w:pPr>
-      <w:r>
-        <w:rPr>
-          <w:color w:val="000000" w:themeColor="text1"/>
-        </w:rPr>
+          <w:rFonts w:ascii="Arial Narrow" w:hAnsi="Arial Narrow"/>
+          <w:color w:val="000000" w:themeColor="text1"/>
+        </w:rPr>
+      </w:pPr>
+      <w:r>
+        <w:rPr>
+          <w:rFonts w:ascii="Arial Narrow" w:hAnsi="Arial Narrow"/>
+          <w:color w:val="000000" w:themeColor="text1"/>
+        </w:rPr>
+        <w:lastRenderedPageBreak/>
         <w:t>6.</w:t>
       </w:r>
       <w:r>
         <w:rPr>
+          <w:rFonts w:ascii="Arial Narrow" w:hAnsi="Arial Narrow"/>
           <w:color w:val="000000" w:themeColor="text1"/>
         </w:rPr>
         <w:t>3</w:t>
       </w:r>
       <w:r>
         <w:rPr>
+          <w:rFonts w:ascii="Arial Narrow" w:hAnsi="Arial Narrow"/>
           <w:color w:val="000000" w:themeColor="text1"/>
         </w:rPr>
         <w:t xml:space="preserve"> Notification System</w:t>
@@ -1362,11 +1519,13 @@
     <w:p>
       <w:pPr>
         <w:rPr>
-          <w:color w:val="000000" w:themeColor="text1"/>
-        </w:rPr>
-      </w:pPr>
-      <w:r>
-        <w:rPr>
+          <w:rFonts w:ascii="Arial Narrow" w:hAnsi="Arial Narrow"/>
+          <w:color w:val="000000" w:themeColor="text1"/>
+        </w:rPr>
+      </w:pPr>
+      <w:r>
+        <w:rPr>
+          <w:rFonts w:ascii="Arial Narrow" w:hAnsi="Arial Narrow"/>
           <w:color w:val="000000" w:themeColor="text1"/>
         </w:rPr>
         <w:t>Optional email alerts (SendGrid free tier) when price drops.</w:t>
@@ -1376,23 +1535,27 @@
       <w:pPr>
         <w:pStyle w:val="Heading2"/>
         <w:rPr>
-          <w:color w:val="000000" w:themeColor="text1"/>
-        </w:rPr>
-      </w:pPr>
-      <w:r>
-        <w:rPr>
+          <w:rFonts w:ascii="Arial Narrow" w:hAnsi="Arial Narrow"/>
+          <w:color w:val="000000" w:themeColor="text1"/>
+        </w:rPr>
+      </w:pPr>
+      <w:r>
+        <w:rPr>
+          <w:rFonts w:ascii="Arial Narrow" w:hAnsi="Arial Narrow"/>
           <w:color w:val="000000" w:themeColor="text1"/>
         </w:rPr>
         <w:t>6.</w:t>
       </w:r>
       <w:r>
         <w:rPr>
+          <w:rFonts w:ascii="Arial Narrow" w:hAnsi="Arial Narrow"/>
           <w:color w:val="000000" w:themeColor="text1"/>
         </w:rPr>
         <w:t>4</w:t>
       </w:r>
       <w:r>
         <w:rPr>
+          <w:rFonts w:ascii="Arial Narrow" w:hAnsi="Arial Narrow"/>
           <w:color w:val="000000" w:themeColor="text1"/>
         </w:rPr>
         <w:t xml:space="preserve"> Reporting and Analytics</w:t>
@@ -1401,11 +1564,13 @@
     <w:p>
       <w:pPr>
         <w:rPr>
-          <w:color w:val="000000" w:themeColor="text1"/>
-        </w:rPr>
-      </w:pPr>
-      <w:r>
-        <w:rPr>
+          <w:rFonts w:ascii="Arial Narrow" w:hAnsi="Arial Narrow"/>
+          <w:color w:val="000000" w:themeColor="text1"/>
+        </w:rPr>
+      </w:pPr>
+      <w:r>
+        <w:rPr>
+          <w:rFonts w:ascii="Arial Narrow" w:hAnsi="Arial Narrow"/>
           <w:color w:val="000000" w:themeColor="text1"/>
         </w:rPr>
         <w:t xml:space="preserve">Grafana dashboards; </w:t>
@@ -1413,6 +1578,7 @@
       <w:proofErr w:type="spellStart"/>
       <w:r>
         <w:rPr>
+          <w:rFonts w:ascii="Arial Narrow" w:hAnsi="Arial Narrow"/>
           <w:color w:val="000000" w:themeColor="text1"/>
         </w:rPr>
         <w:t>BigQuery</w:t>
@@ -1420,6 +1586,7 @@
       <w:proofErr w:type="spellEnd"/>
       <w:r>
         <w:rPr>
+          <w:rFonts w:ascii="Arial Narrow" w:hAnsi="Arial Narrow"/>
           <w:color w:val="000000" w:themeColor="text1"/>
         </w:rPr>
         <w:t xml:space="preserve"> export for ad</w:t>
@@ -1433,6 +1600,7 @@
       </w:r>
       <w:r>
         <w:rPr>
+          <w:rFonts w:ascii="Arial Narrow" w:hAnsi="Arial Narrow"/>
           <w:color w:val="000000" w:themeColor="text1"/>
         </w:rPr>
         <w:t>hoc analysis.</w:t>
@@ -1442,11 +1610,13 @@
       <w:pPr>
         <w:pStyle w:val="Heading1"/>
         <w:rPr>
-          <w:color w:val="000000" w:themeColor="text1"/>
-        </w:rPr>
-      </w:pPr>
-      <w:r>
-        <w:rPr>
+          <w:rFonts w:ascii="Arial Narrow" w:hAnsi="Arial Narrow"/>
+          <w:color w:val="000000" w:themeColor="text1"/>
+        </w:rPr>
+      </w:pPr>
+      <w:r>
+        <w:rPr>
+          <w:rFonts w:ascii="Arial Narrow" w:hAnsi="Arial Narrow"/>
           <w:color w:val="000000" w:themeColor="text1"/>
         </w:rPr>
         <w:t>7. Data Design</w:t>
@@ -1456,17 +1626,20 @@
       <w:pPr>
         <w:pStyle w:val="Heading2"/>
         <w:rPr>
-          <w:color w:val="000000" w:themeColor="text1"/>
-        </w:rPr>
-      </w:pPr>
-      <w:r>
-        <w:rPr>
+          <w:rFonts w:ascii="Arial Narrow" w:hAnsi="Arial Narrow"/>
+          <w:color w:val="000000" w:themeColor="text1"/>
+        </w:rPr>
+      </w:pPr>
+      <w:r>
+        <w:rPr>
+          <w:rFonts w:ascii="Arial Narrow" w:hAnsi="Arial Narrow"/>
           <w:color w:val="000000" w:themeColor="text1"/>
         </w:rPr>
         <w:t>7.1 Data Model</w:t>
       </w:r>
       <w:r>
         <w:rPr>
+          <w:rFonts w:ascii="Arial Narrow" w:hAnsi="Arial Narrow"/>
           <w:color w:val="000000" w:themeColor="text1"/>
         </w:rPr>
         <w:t xml:space="preserve"> (Simple)</w:t>
@@ -1494,11 +1667,13 @@
           <w:p>
             <w:pPr>
               <w:rPr>
+                <w:rFonts w:ascii="Arial Narrow" w:hAnsi="Arial Narrow"/>
                 <w:color w:val="000000" w:themeColor="text1"/>
               </w:rPr>
             </w:pPr>
             <w:r>
               <w:rPr>
+                <w:rFonts w:ascii="Arial Narrow" w:hAnsi="Arial Narrow"/>
                 <w:color w:val="000000" w:themeColor="text1"/>
               </w:rPr>
               <w:t>Entity</w:t>
@@ -1513,11 +1688,13 @@
             <w:pPr>
               <w:cnfStyle w:val="100000000000" w:firstRow="1" w:lastRow="0" w:firstColumn="0" w:lastColumn="0" w:oddVBand="0" w:evenVBand="0" w:oddHBand="0" w:evenHBand="0" w:firstRowFirstColumn="0" w:firstRowLastColumn="0" w:lastRowFirstColumn="0" w:lastRowLastColumn="0"/>
               <w:rPr>
+                <w:rFonts w:ascii="Arial Narrow" w:hAnsi="Arial Narrow"/>
                 <w:color w:val="000000" w:themeColor="text1"/>
               </w:rPr>
             </w:pPr>
             <w:r>
               <w:rPr>
+                <w:rFonts w:ascii="Arial Narrow" w:hAnsi="Arial Narrow"/>
                 <w:color w:val="000000" w:themeColor="text1"/>
               </w:rPr>
               <w:t>Key Fields</w:t>
@@ -1538,11 +1715,13 @@
             <w:pPr>
               <w:jc w:val="both"/>
               <w:rPr>
+                <w:rFonts w:ascii="Arial Narrow" w:hAnsi="Arial Narrow"/>
                 <w:color w:val="000000" w:themeColor="text1"/>
               </w:rPr>
             </w:pPr>
             <w:r>
               <w:rPr>
+                <w:rFonts w:ascii="Arial Narrow" w:hAnsi="Arial Narrow"/>
                 <w:color w:val="000000" w:themeColor="text1"/>
               </w:rPr>
               <w:t>User</w:t>
@@ -1560,11 +1739,13 @@
               </w:tabs>
               <w:cnfStyle w:val="000000100000" w:firstRow="0" w:lastRow="0" w:firstColumn="0" w:lastColumn="0" w:oddVBand="0" w:evenVBand="0" w:oddHBand="1" w:evenHBand="0" w:firstRowFirstColumn="0" w:firstRowLastColumn="0" w:lastRowFirstColumn="0" w:lastRowLastColumn="0"/>
               <w:rPr>
+                <w:rFonts w:ascii="Arial Narrow" w:hAnsi="Arial Narrow"/>
                 <w:color w:val="000000" w:themeColor="text1"/>
               </w:rPr>
             </w:pPr>
             <w:r>
               <w:rPr>
+                <w:rFonts w:ascii="Arial Narrow" w:hAnsi="Arial Narrow"/>
                 <w:color w:val="000000" w:themeColor="text1"/>
               </w:rPr>
               <w:t xml:space="preserve">id, email, </w:t>
@@ -1572,6 +1753,7 @@
             <w:proofErr w:type="spellStart"/>
             <w:r>
               <w:rPr>
+                <w:rFonts w:ascii="Arial Narrow" w:hAnsi="Arial Narrow"/>
                 <w:color w:val="000000" w:themeColor="text1"/>
               </w:rPr>
               <w:t>password_hash</w:t>
@@ -1579,6 +1761,7 @@
             <w:proofErr w:type="spellEnd"/>
             <w:r>
               <w:rPr>
+                <w:rFonts w:ascii="Arial Narrow" w:hAnsi="Arial Narrow"/>
                 <w:color w:val="000000" w:themeColor="text1"/>
               </w:rPr>
               <w:t xml:space="preserve">, </w:t>
@@ -1586,6 +1769,7 @@
             <w:proofErr w:type="spellStart"/>
             <w:r>
               <w:rPr>
+                <w:rFonts w:ascii="Arial Narrow" w:hAnsi="Arial Narrow"/>
                 <w:color w:val="000000" w:themeColor="text1"/>
               </w:rPr>
               <w:t>created_at</w:t>
@@ -1604,12 +1788,14 @@
             <w:pPr>
               <w:jc w:val="both"/>
               <w:rPr>
+                <w:rFonts w:ascii="Arial Narrow" w:hAnsi="Arial Narrow"/>
                 <w:color w:val="000000" w:themeColor="text1"/>
               </w:rPr>
             </w:pPr>
             <w:proofErr w:type="spellStart"/>
             <w:r>
               <w:rPr>
+                <w:rFonts w:ascii="Arial Narrow" w:hAnsi="Arial Narrow"/>
                 <w:color w:val="000000" w:themeColor="text1"/>
               </w:rPr>
               <w:t>FlightSearch</w:t>
@@ -1625,6 +1811,7 @@
             <w:pPr>
               <w:cnfStyle w:val="000000000000" w:firstRow="0" w:lastRow="0" w:firstColumn="0" w:lastColumn="0" w:oddVBand="0" w:evenVBand="0" w:oddHBand="0" w:evenHBand="0" w:firstRowFirstColumn="0" w:firstRowLastColumn="0" w:lastRowFirstColumn="0" w:lastRowLastColumn="0"/>
               <w:rPr>
+                <w:rFonts w:ascii="Arial Narrow" w:hAnsi="Arial Narrow"/>
                 <w:color w:val="000000" w:themeColor="text1"/>
               </w:rPr>
             </w:pPr>
@@ -1632,6 +1819,7 @@
             <w:proofErr w:type="gramStart"/>
             <w:r>
               <w:rPr>
+                <w:rFonts w:ascii="Arial Narrow" w:hAnsi="Arial Narrow"/>
                 <w:color w:val="000000" w:themeColor="text1"/>
               </w:rPr>
               <w:t>id,user</w:t>
@@ -1639,6 +1827,7 @@
             <w:proofErr w:type="gramEnd"/>
             <w:r>
               <w:rPr>
+                <w:rFonts w:ascii="Arial Narrow" w:hAnsi="Arial Narrow"/>
                 <w:color w:val="000000" w:themeColor="text1"/>
               </w:rPr>
               <w:t>_</w:t>
@@ -1646,6 +1835,7 @@
             <w:proofErr w:type="gramStart"/>
             <w:r>
               <w:rPr>
+                <w:rFonts w:ascii="Arial Narrow" w:hAnsi="Arial Narrow"/>
                 <w:color w:val="000000" w:themeColor="text1"/>
               </w:rPr>
               <w:t>id</w:t>
@@ -1653,6 +1843,7 @@
             <w:proofErr w:type="spellEnd"/>
             <w:r>
               <w:rPr>
+                <w:rFonts w:ascii="Arial Narrow" w:hAnsi="Arial Narrow"/>
                 <w:color w:val="000000" w:themeColor="text1"/>
               </w:rPr>
               <w:t>?,</w:t>
@@ -1660,6 +1851,7 @@
             <w:proofErr w:type="gramEnd"/>
             <w:r>
               <w:rPr>
+                <w:rFonts w:ascii="Arial Narrow" w:hAnsi="Arial Narrow"/>
                 <w:color w:val="000000" w:themeColor="text1"/>
               </w:rPr>
               <w:t xml:space="preserve"> origin, destination, </w:t>
@@ -1667,6 +1859,7 @@
             <w:proofErr w:type="spellStart"/>
             <w:r>
               <w:rPr>
+                <w:rFonts w:ascii="Arial Narrow" w:hAnsi="Arial Narrow"/>
                 <w:color w:val="000000" w:themeColor="text1"/>
               </w:rPr>
               <w:t>depart_at</w:t>
@@ -1674,6 +1867,7 @@
             <w:proofErr w:type="spellEnd"/>
             <w:r>
               <w:rPr>
+                <w:rFonts w:ascii="Arial Narrow" w:hAnsi="Arial Narrow"/>
                 <w:color w:val="000000" w:themeColor="text1"/>
               </w:rPr>
               <w:t xml:space="preserve">, </w:t>
@@ -1681,6 +1875,7 @@
             <w:proofErr w:type="spellStart"/>
             <w:r>
               <w:rPr>
+                <w:rFonts w:ascii="Arial Narrow" w:hAnsi="Arial Narrow"/>
                 <w:color w:val="000000" w:themeColor="text1"/>
               </w:rPr>
               <w:t>return_at</w:t>
@@ -1688,6 +1883,7 @@
             <w:proofErr w:type="spellEnd"/>
             <w:r>
               <w:rPr>
+                <w:rFonts w:ascii="Arial Narrow" w:hAnsi="Arial Narrow"/>
                 <w:color w:val="000000" w:themeColor="text1"/>
               </w:rPr>
               <w:t>, pax, cabin, hash</w:t>
@@ -1708,12 +1904,14 @@
             <w:pPr>
               <w:jc w:val="both"/>
               <w:rPr>
+                <w:rFonts w:ascii="Arial Narrow" w:hAnsi="Arial Narrow"/>
                 <w:color w:val="000000" w:themeColor="text1"/>
               </w:rPr>
             </w:pPr>
             <w:proofErr w:type="spellStart"/>
             <w:r>
               <w:rPr>
+                <w:rFonts w:ascii="Arial Narrow" w:hAnsi="Arial Narrow"/>
                 <w:color w:val="000000" w:themeColor="text1"/>
               </w:rPr>
               <w:t>FareOption</w:t>
@@ -1729,6 +1927,7 @@
             <w:pPr>
               <w:cnfStyle w:val="000000100000" w:firstRow="0" w:lastRow="0" w:firstColumn="0" w:lastColumn="0" w:oddVBand="0" w:evenVBand="0" w:oddHBand="1" w:evenHBand="0" w:firstRowFirstColumn="0" w:firstRowLastColumn="0" w:lastRowFirstColumn="0" w:lastRowLastColumn="0"/>
               <w:rPr>
+                <w:rFonts w:ascii="Arial Narrow" w:hAnsi="Arial Narrow"/>
                 <w:color w:val="000000" w:themeColor="text1"/>
               </w:rPr>
             </w:pPr>
@@ -1736,6 +1935,7 @@
             <w:proofErr w:type="gramStart"/>
             <w:r>
               <w:rPr>
+                <w:rFonts w:ascii="Arial Narrow" w:hAnsi="Arial Narrow"/>
                 <w:color w:val="000000" w:themeColor="text1"/>
               </w:rPr>
               <w:t>id,search</w:t>
@@ -1743,6 +1943,7 @@
             <w:proofErr w:type="gramEnd"/>
             <w:r>
               <w:rPr>
+                <w:rFonts w:ascii="Arial Narrow" w:hAnsi="Arial Narrow"/>
                 <w:color w:val="000000" w:themeColor="text1"/>
               </w:rPr>
               <w:t>_</w:t>
@@ -1750,6 +1951,7 @@
             <w:proofErr w:type="gramStart"/>
             <w:r>
               <w:rPr>
+                <w:rFonts w:ascii="Arial Narrow" w:hAnsi="Arial Narrow"/>
                 <w:color w:val="000000" w:themeColor="text1"/>
               </w:rPr>
               <w:t>id,provider</w:t>
@@ -1758,24 +1960,28 @@
             <w:proofErr w:type="gramEnd"/>
             <w:r>
               <w:rPr>
+                <w:rFonts w:ascii="Arial Narrow" w:hAnsi="Arial Narrow"/>
                 <w:color w:val="000000" w:themeColor="text1"/>
               </w:rPr>
               <w:t>,</w:t>
             </w:r>
             <w:r>
               <w:rPr>
+                <w:rFonts w:ascii="Arial Narrow" w:hAnsi="Arial Narrow"/>
                 <w:color w:val="000000" w:themeColor="text1"/>
               </w:rPr>
               <w:t xml:space="preserve"> </w:t>
             </w:r>
             <w:r>
               <w:rPr>
+                <w:rFonts w:ascii="Arial Narrow" w:hAnsi="Arial Narrow"/>
                 <w:color w:val="000000" w:themeColor="text1"/>
               </w:rPr>
               <w:t>price,</w:t>
             </w:r>
             <w:r>
               <w:rPr>
+                <w:rFonts w:ascii="Arial Narrow" w:hAnsi="Arial Narrow"/>
                 <w:color w:val="000000" w:themeColor="text1"/>
               </w:rPr>
               <w:t xml:space="preserve"> </w:t>
@@ -1783,18 +1989,21 @@
             <w:proofErr w:type="gramStart"/>
             <w:r>
               <w:rPr>
+                <w:rFonts w:ascii="Arial Narrow" w:hAnsi="Arial Narrow"/>
                 <w:color w:val="000000" w:themeColor="text1"/>
               </w:rPr>
               <w:t>currency,</w:t>
             </w:r>
             <w:r>
               <w:rPr>
+                <w:rFonts w:ascii="Arial Narrow" w:hAnsi="Arial Narrow"/>
                 <w:color w:val="000000" w:themeColor="text1"/>
               </w:rPr>
               <w:t xml:space="preserve"> </w:t>
             </w:r>
             <w:r>
               <w:rPr>
+                <w:rFonts w:ascii="Arial Narrow" w:hAnsi="Arial Narrow"/>
                 <w:color w:val="000000" w:themeColor="text1"/>
               </w:rPr>
               <w:t xml:space="preserve"> </w:t>
@@ -1802,6 +2011,7 @@
             <w:proofErr w:type="spellStart"/>
             <w:r>
               <w:rPr>
+                <w:rFonts w:ascii="Arial Narrow" w:hAnsi="Arial Narrow"/>
                 <w:color w:val="000000" w:themeColor="text1"/>
               </w:rPr>
               <w:t>segments</w:t>
@@ -1809,6 +2019,7 @@
             <w:proofErr w:type="gramEnd"/>
             <w:r>
               <w:rPr>
+                <w:rFonts w:ascii="Arial Narrow" w:hAnsi="Arial Narrow"/>
                 <w:color w:val="000000" w:themeColor="text1"/>
               </w:rPr>
               <w:t>_json</w:t>
@@ -1816,12 +2027,14 @@
             <w:proofErr w:type="spellEnd"/>
             <w:r>
               <w:rPr>
+                <w:rFonts w:ascii="Arial Narrow" w:hAnsi="Arial Narrow"/>
                 <w:color w:val="000000" w:themeColor="text1"/>
               </w:rPr>
               <w:t>,</w:t>
             </w:r>
             <w:r>
               <w:rPr>
+                <w:rFonts w:ascii="Arial Narrow" w:hAnsi="Arial Narrow"/>
                 <w:color w:val="000000" w:themeColor="text1"/>
               </w:rPr>
               <w:t xml:space="preserve"> </w:t>
@@ -1829,6 +2042,7 @@
             <w:proofErr w:type="spellStart"/>
             <w:r>
               <w:rPr>
+                <w:rFonts w:ascii="Arial Narrow" w:hAnsi="Arial Narrow"/>
                 <w:color w:val="000000" w:themeColor="text1"/>
               </w:rPr>
               <w:t>baggage_json</w:t>
@@ -1836,6 +2050,7 @@
             <w:proofErr w:type="spellEnd"/>
             <w:r>
               <w:rPr>
+                <w:rFonts w:ascii="Arial Narrow" w:hAnsi="Arial Narrow"/>
                 <w:color w:val="000000" w:themeColor="text1"/>
               </w:rPr>
               <w:t>, score</w:t>
@@ -1847,6 +2062,7 @@
     <w:p>
       <w:pPr>
         <w:rPr>
+          <w:rFonts w:ascii="Arial Narrow" w:hAnsi="Arial Narrow"/>
           <w:color w:val="000000" w:themeColor="text1"/>
         </w:rPr>
       </w:pPr>
@@ -1855,11 +2071,13 @@
       <w:pPr>
         <w:pStyle w:val="Heading2"/>
         <w:rPr>
-          <w:color w:val="000000" w:themeColor="text1"/>
-        </w:rPr>
-      </w:pPr>
-      <w:r>
-        <w:rPr>
+          <w:rFonts w:ascii="Arial Narrow" w:hAnsi="Arial Narrow"/>
+          <w:color w:val="000000" w:themeColor="text1"/>
+        </w:rPr>
+      </w:pPr>
+      <w:r>
+        <w:rPr>
+          <w:rFonts w:ascii="Arial Narrow" w:hAnsi="Arial Narrow"/>
           <w:color w:val="000000" w:themeColor="text1"/>
         </w:rPr>
         <w:t>7.2 Data Flow</w:t>
@@ -1873,11 +2091,13 @@
           <w:numId w:val="25"/>
         </w:numPr>
         <w:rPr>
-          <w:color w:val="000000" w:themeColor="text1"/>
-        </w:rPr>
-      </w:pPr>
-      <w:r>
-        <w:rPr>
+          <w:rFonts w:ascii="Arial Narrow" w:hAnsi="Arial Narrow"/>
+          <w:color w:val="000000" w:themeColor="text1"/>
+        </w:rPr>
+      </w:pPr>
+      <w:r>
+        <w:rPr>
+          <w:rFonts w:ascii="Arial Narrow" w:hAnsi="Arial Narrow"/>
           <w:color w:val="000000" w:themeColor="text1"/>
         </w:rPr>
         <w:t>HTTP request hits Gateway.</w:t>
@@ -1891,11 +2111,13 @@
           <w:numId w:val="25"/>
         </w:numPr>
         <w:rPr>
-          <w:color w:val="000000" w:themeColor="text1"/>
-        </w:rPr>
-      </w:pPr>
-      <w:r>
-        <w:rPr>
+          <w:rFonts w:ascii="Arial Narrow" w:hAnsi="Arial Narrow"/>
+          <w:color w:val="000000" w:themeColor="text1"/>
+        </w:rPr>
+      </w:pPr>
+      <w:r>
+        <w:rPr>
+          <w:rFonts w:ascii="Arial Narrow" w:hAnsi="Arial Narrow"/>
           <w:color w:val="000000" w:themeColor="text1"/>
         </w:rPr>
         <w:t>Cache lookup → cache miss triggers Aggregator.</w:t>
@@ -1909,11 +2131,13 @@
           <w:numId w:val="25"/>
         </w:numPr>
         <w:rPr>
-          <w:color w:val="000000" w:themeColor="text1"/>
-        </w:rPr>
-      </w:pPr>
-      <w:r>
-        <w:rPr>
+          <w:rFonts w:ascii="Arial Narrow" w:hAnsi="Arial Narrow"/>
+          <w:color w:val="000000" w:themeColor="text1"/>
+        </w:rPr>
+      </w:pPr>
+      <w:r>
+        <w:rPr>
+          <w:rFonts w:ascii="Arial Narrow" w:hAnsi="Arial Narrow"/>
           <w:color w:val="000000" w:themeColor="text1"/>
         </w:rPr>
         <w:t>Aggregator dispatches parallel coroutines to Provider Adapters.</w:t>
@@ -1927,63 +2151,69 @@
           <w:numId w:val="25"/>
         </w:numPr>
         <w:rPr>
-          <w:color w:val="000000" w:themeColor="text1"/>
-        </w:rPr>
-      </w:pPr>
-      <w:r>
-        <w:rPr>
+          <w:rFonts w:ascii="Arial Narrow" w:hAnsi="Arial Narrow"/>
+          <w:color w:val="000000" w:themeColor="text1"/>
+        </w:rPr>
+      </w:pPr>
+      <w:r>
+        <w:rPr>
+          <w:rFonts w:ascii="Arial Narrow" w:hAnsi="Arial Narrow"/>
           <w:color w:val="000000" w:themeColor="text1"/>
         </w:rPr>
         <w:t xml:space="preserve">Normalise </w:t>
       </w:r>
       <w:r>
         <w:rPr>
-          <w:rFonts w:ascii="Segoe UI Symbol" w:hAnsi="Segoe UI Symbol" w:cs="Segoe UI Symbol"/>
+          <w:rFonts w:ascii="Arial Narrow" w:hAnsi="Arial Narrow" w:cs="Segoe UI Symbol"/>
           <w:color w:val="000000" w:themeColor="text1"/>
         </w:rPr>
         <w:t>-</w:t>
       </w:r>
       <w:r>
         <w:rPr>
+          <w:rFonts w:ascii="Arial Narrow" w:hAnsi="Arial Narrow"/>
           <w:color w:val="000000" w:themeColor="text1"/>
         </w:rPr>
         <w:t xml:space="preserve"> Merge </w:t>
       </w:r>
       <w:r>
         <w:rPr>
-          <w:rFonts w:ascii="Segoe UI Symbol" w:hAnsi="Segoe UI Symbol" w:cs="Segoe UI Symbol"/>
+          <w:rFonts w:ascii="Arial Narrow" w:hAnsi="Arial Narrow" w:cs="Segoe UI Symbol"/>
           <w:color w:val="000000" w:themeColor="text1"/>
         </w:rPr>
         <w:t>-</w:t>
       </w:r>
       <w:r>
         <w:rPr>
+          <w:rFonts w:ascii="Arial Narrow" w:hAnsi="Arial Narrow"/>
           <w:color w:val="000000" w:themeColor="text1"/>
         </w:rPr>
         <w:t xml:space="preserve"> Score </w:t>
       </w:r>
       <w:r>
         <w:rPr>
-          <w:rFonts w:ascii="Segoe UI Symbol" w:hAnsi="Segoe UI Symbol" w:cs="Segoe UI Symbol"/>
+          <w:rFonts w:ascii="Arial Narrow" w:hAnsi="Arial Narrow" w:cs="Segoe UI Symbol"/>
           <w:color w:val="000000" w:themeColor="text1"/>
         </w:rPr>
         <w:t>-</w:t>
       </w:r>
       <w:r>
         <w:rPr>
+          <w:rFonts w:ascii="Arial Narrow" w:hAnsi="Arial Narrow"/>
           <w:color w:val="000000" w:themeColor="text1"/>
         </w:rPr>
         <w:t xml:space="preserve"> Cache </w:t>
       </w:r>
       <w:r>
         <w:rPr>
-          <w:rFonts w:ascii="Segoe UI Symbol" w:hAnsi="Segoe UI Symbol" w:cs="Segoe UI Symbol"/>
+          <w:rFonts w:ascii="Arial Narrow" w:hAnsi="Arial Narrow" w:cs="Segoe UI Symbol"/>
           <w:color w:val="000000" w:themeColor="text1"/>
         </w:rPr>
         <w:t>-</w:t>
       </w:r>
       <w:r>
         <w:rPr>
+          <w:rFonts w:ascii="Arial Narrow" w:hAnsi="Arial Narrow"/>
           <w:color w:val="000000" w:themeColor="text1"/>
         </w:rPr>
         <w:t xml:space="preserve"> Respond.</w:t>
@@ -1997,11 +2227,13 @@
           <w:numId w:val="25"/>
         </w:numPr>
         <w:rPr>
-          <w:color w:val="000000" w:themeColor="text1"/>
-        </w:rPr>
-      </w:pPr>
-      <w:r>
-        <w:rPr>
+          <w:rFonts w:ascii="Arial Narrow" w:hAnsi="Arial Narrow"/>
+          <w:color w:val="000000" w:themeColor="text1"/>
+        </w:rPr>
+      </w:pPr>
+      <w:r>
+        <w:rPr>
+          <w:rFonts w:ascii="Arial Narrow" w:hAnsi="Arial Narrow"/>
           <w:color w:val="000000" w:themeColor="text1"/>
         </w:rPr>
         <w:t>Selected fare logged for analytics → Redirect.</w:t>
@@ -2011,11 +2243,13 @@
       <w:pPr>
         <w:pStyle w:val="Heading1"/>
         <w:rPr>
-          <w:color w:val="000000" w:themeColor="text1"/>
-        </w:rPr>
-      </w:pPr>
-      <w:r>
-        <w:rPr>
+          <w:rFonts w:ascii="Arial Narrow" w:hAnsi="Arial Narrow"/>
+          <w:color w:val="000000" w:themeColor="text1"/>
+        </w:rPr>
+      </w:pPr>
+      <w:r>
+        <w:rPr>
+          <w:rFonts w:ascii="Arial Narrow" w:hAnsi="Arial Narrow"/>
           <w:color w:val="000000" w:themeColor="text1"/>
         </w:rPr>
         <w:t>8. Integration Design</w:t>
@@ -2029,11 +2263,13 @@
           <w:numId w:val="26"/>
         </w:numPr>
         <w:rPr>
-          <w:color w:val="000000" w:themeColor="text1"/>
-        </w:rPr>
-      </w:pPr>
-      <w:r>
-        <w:rPr>
+          <w:rFonts w:ascii="Arial Narrow" w:hAnsi="Arial Narrow"/>
+          <w:color w:val="000000" w:themeColor="text1"/>
+        </w:rPr>
+      </w:pPr>
+      <w:r>
+        <w:rPr>
+          <w:rFonts w:ascii="Arial Narrow" w:hAnsi="Arial Narrow"/>
           <w:color w:val="000000" w:themeColor="text1"/>
         </w:rPr>
         <w:t>Provider Adapter Interface abstracts REST/SOAP differences.</w:t>
@@ -2047,11 +2283,13 @@
           <w:numId w:val="26"/>
         </w:numPr>
         <w:rPr>
-          <w:color w:val="000000" w:themeColor="text1"/>
-        </w:rPr>
-      </w:pPr>
-      <w:r>
-        <w:rPr>
+          <w:rFonts w:ascii="Arial Narrow" w:hAnsi="Arial Narrow"/>
+          <w:color w:val="000000" w:themeColor="text1"/>
+        </w:rPr>
+      </w:pPr>
+      <w:r>
+        <w:rPr>
+          <w:rFonts w:ascii="Arial Narrow" w:hAnsi="Arial Narrow"/>
           <w:color w:val="000000" w:themeColor="text1"/>
         </w:rPr>
         <w:t>Resilience4j circuit breaker &amp; bulkhead per adapter.</w:t>
@@ -2065,11 +2303,13 @@
           <w:numId w:val="26"/>
         </w:numPr>
         <w:rPr>
-          <w:color w:val="000000" w:themeColor="text1"/>
-        </w:rPr>
-      </w:pPr>
-      <w:r>
-        <w:rPr>
+          <w:rFonts w:ascii="Arial Narrow" w:hAnsi="Arial Narrow"/>
+          <w:color w:val="000000" w:themeColor="text1"/>
+        </w:rPr>
+      </w:pPr>
+      <w:r>
+        <w:rPr>
+          <w:rFonts w:ascii="Arial Narrow" w:hAnsi="Arial Narrow"/>
           <w:color w:val="000000" w:themeColor="text1"/>
         </w:rPr>
         <w:t>Scheduled Kafka job ingests bulk fare feeds where available.</w:t>
@@ -2083,11 +2323,13 @@
           <w:numId w:val="26"/>
         </w:numPr>
         <w:rPr>
-          <w:color w:val="000000" w:themeColor="text1"/>
-        </w:rPr>
-      </w:pPr>
-      <w:r>
-        <w:rPr>
+          <w:rFonts w:ascii="Arial Narrow" w:hAnsi="Arial Narrow"/>
+          <w:color w:val="000000" w:themeColor="text1"/>
+        </w:rPr>
+      </w:pPr>
+      <w:r>
+        <w:rPr>
+          <w:rFonts w:ascii="Arial Narrow" w:hAnsi="Arial Narrow"/>
           <w:color w:val="000000" w:themeColor="text1"/>
         </w:rPr>
         <w:t>OpenAPI spec generated for each internal service; contract tests via Spring Cloud Contract.</w:t>
@@ -2097,14 +2339,15 @@
       <w:pPr>
         <w:pStyle w:val="Heading1"/>
         <w:rPr>
-          <w:color w:val="000000" w:themeColor="text1"/>
-        </w:rPr>
-      </w:pPr>
-      <w:r>
-        <w:rPr>
-          <w:color w:val="000000" w:themeColor="text1"/>
-        </w:rPr>
-        <w:lastRenderedPageBreak/>
+          <w:rFonts w:ascii="Arial Narrow" w:hAnsi="Arial Narrow"/>
+          <w:color w:val="000000" w:themeColor="text1"/>
+        </w:rPr>
+      </w:pPr>
+      <w:r>
+        <w:rPr>
+          <w:rFonts w:ascii="Arial Narrow" w:hAnsi="Arial Narrow"/>
+          <w:color w:val="000000" w:themeColor="text1"/>
+        </w:rPr>
         <w:t>9. Security Considerations</w:t>
       </w:r>
     </w:p>
@@ -2116,11 +2359,13 @@
           <w:numId w:val="13"/>
         </w:numPr>
         <w:rPr>
-          <w:color w:val="000000" w:themeColor="text1"/>
-        </w:rPr>
-      </w:pPr>
-      <w:r>
-        <w:rPr>
+          <w:rFonts w:ascii="Arial Narrow" w:hAnsi="Arial Narrow"/>
+          <w:color w:val="000000" w:themeColor="text1"/>
+        </w:rPr>
+      </w:pPr>
+      <w:r>
+        <w:rPr>
+          <w:rFonts w:ascii="Arial Narrow" w:hAnsi="Arial Narrow"/>
           <w:color w:val="000000" w:themeColor="text1"/>
         </w:rPr>
         <w:t>TLS 1.3 everywhere; HSTS.</w:t>
@@ -2134,11 +2379,13 @@
           <w:numId w:val="13"/>
         </w:numPr>
         <w:rPr>
-          <w:color w:val="000000" w:themeColor="text1"/>
-        </w:rPr>
-      </w:pPr>
-      <w:r>
-        <w:rPr>
+          <w:rFonts w:ascii="Arial Narrow" w:hAnsi="Arial Narrow"/>
+          <w:color w:val="000000" w:themeColor="text1"/>
+        </w:rPr>
+      </w:pPr>
+      <w:r>
+        <w:rPr>
+          <w:rFonts w:ascii="Arial Narrow" w:hAnsi="Arial Narrow"/>
           <w:color w:val="000000" w:themeColor="text1"/>
         </w:rPr>
         <w:t xml:space="preserve">JWT auth, </w:t>
@@ -2146,6 +2393,7 @@
       <w:proofErr w:type="spellStart"/>
       <w:r>
         <w:rPr>
+          <w:rFonts w:ascii="Arial Narrow" w:hAnsi="Arial Narrow"/>
           <w:color w:val="000000" w:themeColor="text1"/>
         </w:rPr>
         <w:t>BCrypt</w:t>
@@ -2153,6 +2401,7 @@
       <w:proofErr w:type="spellEnd"/>
       <w:r>
         <w:rPr>
+          <w:rFonts w:ascii="Arial Narrow" w:hAnsi="Arial Narrow"/>
           <w:color w:val="000000" w:themeColor="text1"/>
         </w:rPr>
         <w:t xml:space="preserve"> password hashing, refresh tokens.</w:t>
@@ -2166,11 +2415,13 @@
           <w:numId w:val="13"/>
         </w:numPr>
         <w:rPr>
-          <w:color w:val="000000" w:themeColor="text1"/>
-        </w:rPr>
-      </w:pPr>
-      <w:r>
-        <w:rPr>
+          <w:rFonts w:ascii="Arial Narrow" w:hAnsi="Arial Narrow"/>
+          <w:color w:val="000000" w:themeColor="text1"/>
+        </w:rPr>
+      </w:pPr>
+      <w:r>
+        <w:rPr>
+          <w:rFonts w:ascii="Arial Narrow" w:hAnsi="Arial Narrow"/>
           <w:color w:val="000000" w:themeColor="text1"/>
         </w:rPr>
         <w:t>OAuth 2.0 support for social login (future).</w:t>
@@ -2184,11 +2435,13 @@
           <w:numId w:val="13"/>
         </w:numPr>
         <w:rPr>
-          <w:color w:val="000000" w:themeColor="text1"/>
-        </w:rPr>
-      </w:pPr>
-      <w:r>
-        <w:rPr>
+          <w:rFonts w:ascii="Arial Narrow" w:hAnsi="Arial Narrow"/>
+          <w:color w:val="000000" w:themeColor="text1"/>
+        </w:rPr>
+      </w:pPr>
+      <w:r>
+        <w:rPr>
+          <w:rFonts w:ascii="Arial Narrow" w:hAnsi="Arial Narrow"/>
           <w:color w:val="000000" w:themeColor="text1"/>
         </w:rPr>
         <w:t>OWASP ASVS L1 coverage; Zap baseline scan in CI.</w:t>
@@ -2202,11 +2455,13 @@
           <w:numId w:val="13"/>
         </w:numPr>
         <w:rPr>
-          <w:color w:val="000000" w:themeColor="text1"/>
-        </w:rPr>
-      </w:pPr>
-      <w:r>
-        <w:rPr>
+          <w:rFonts w:ascii="Arial Narrow" w:hAnsi="Arial Narrow"/>
+          <w:color w:val="000000" w:themeColor="text1"/>
+        </w:rPr>
+      </w:pPr>
+      <w:r>
+        <w:rPr>
+          <w:rFonts w:ascii="Arial Narrow" w:hAnsi="Arial Narrow"/>
           <w:color w:val="000000" w:themeColor="text1"/>
         </w:rPr>
         <w:t>GDPR compliance: minimise PII, provide delete</w:t>
@@ -2220,6 +2475,7 @@
       </w:r>
       <w:r>
         <w:rPr>
+          <w:rFonts w:ascii="Arial Narrow" w:hAnsi="Arial Narrow"/>
           <w:color w:val="000000" w:themeColor="text1"/>
         </w:rPr>
         <w:t>me endpoint.</w:t>
@@ -2229,13 +2485,16 @@
       <w:pPr>
         <w:pStyle w:val="Heading1"/>
         <w:rPr>
-          <w:color w:val="000000" w:themeColor="text1"/>
-        </w:rPr>
-      </w:pPr>
-      <w:r>
-        <w:rPr>
-          <w:color w:val="000000" w:themeColor="text1"/>
-        </w:rPr>
+          <w:rFonts w:ascii="Arial Narrow" w:hAnsi="Arial Narrow"/>
+          <w:color w:val="000000" w:themeColor="text1"/>
+        </w:rPr>
+      </w:pPr>
+      <w:r>
+        <w:rPr>
+          <w:rFonts w:ascii="Arial Narrow" w:hAnsi="Arial Narrow"/>
+          <w:color w:val="000000" w:themeColor="text1"/>
+        </w:rPr>
+        <w:lastRenderedPageBreak/>
         <w:t>10. Non-Functional Requirements</w:t>
       </w:r>
     </w:p>
@@ -2243,11 +2502,13 @@
       <w:pPr>
         <w:pStyle w:val="Heading2"/>
         <w:rPr>
-          <w:color w:val="000000" w:themeColor="text1"/>
-        </w:rPr>
-      </w:pPr>
-      <w:r>
-        <w:rPr>
+          <w:rFonts w:ascii="Arial Narrow" w:hAnsi="Arial Narrow"/>
+          <w:color w:val="000000" w:themeColor="text1"/>
+        </w:rPr>
+      </w:pPr>
+      <w:r>
+        <w:rPr>
+          <w:rFonts w:ascii="Arial Narrow" w:hAnsi="Arial Narrow"/>
           <w:color w:val="000000" w:themeColor="text1"/>
         </w:rPr>
         <w:t>10.1 Performance</w:t>
@@ -2261,11 +2522,13 @@
           <w:numId w:val="15"/>
         </w:numPr>
         <w:rPr>
-          <w:color w:val="000000" w:themeColor="text1"/>
-        </w:rPr>
-      </w:pPr>
-      <w:r>
-        <w:rPr>
+          <w:rFonts w:ascii="Arial Narrow" w:hAnsi="Arial Narrow"/>
+          <w:color w:val="000000" w:themeColor="text1"/>
+        </w:rPr>
+      </w:pPr>
+      <w:r>
+        <w:rPr>
+          <w:rFonts w:ascii="Arial Narrow" w:hAnsi="Arial Narrow"/>
           <w:color w:val="000000" w:themeColor="text1"/>
         </w:rPr>
         <w:t>P99 latency: &lt;</w:t>
@@ -2279,6 +2542,7 @@
       </w:r>
       <w:r>
         <w:rPr>
+          <w:rFonts w:ascii="Arial Narrow" w:hAnsi="Arial Narrow"/>
           <w:color w:val="000000" w:themeColor="text1"/>
         </w:rPr>
         <w:t>500</w:t>
@@ -2293,6 +2557,7 @@
       <w:proofErr w:type="spellStart"/>
       <w:r>
         <w:rPr>
+          <w:rFonts w:ascii="Arial Narrow" w:hAnsi="Arial Narrow"/>
           <w:color w:val="000000" w:themeColor="text1"/>
         </w:rPr>
         <w:t>ms</w:t>
@@ -2300,6 +2565,7 @@
       <w:proofErr w:type="spellEnd"/>
       <w:r>
         <w:rPr>
+          <w:rFonts w:ascii="Arial Narrow" w:hAnsi="Arial Narrow"/>
           <w:color w:val="000000" w:themeColor="text1"/>
         </w:rPr>
         <w:t xml:space="preserve"> (cache hit), &lt;</w:t>
@@ -2313,6 +2579,7 @@
       </w:r>
       <w:r>
         <w:rPr>
+          <w:rFonts w:ascii="Arial Narrow" w:hAnsi="Arial Narrow"/>
           <w:color w:val="000000" w:themeColor="text1"/>
         </w:rPr>
         <w:t>2</w:t>
@@ -2326,6 +2593,7 @@
       </w:r>
       <w:r>
         <w:rPr>
+          <w:rFonts w:ascii="Arial Narrow" w:hAnsi="Arial Narrow"/>
           <w:color w:val="000000" w:themeColor="text1"/>
         </w:rPr>
         <w:t>s (cache miss) for typical 3</w:t>
@@ -2339,6 +2607,7 @@
       </w:r>
       <w:r>
         <w:rPr>
+          <w:rFonts w:ascii="Arial Narrow" w:hAnsi="Arial Narrow"/>
           <w:color w:val="000000" w:themeColor="text1"/>
         </w:rPr>
         <w:t>provider search.</w:t>
@@ -2352,11 +2621,13 @@
           <w:numId w:val="15"/>
         </w:numPr>
         <w:rPr>
-          <w:color w:val="000000" w:themeColor="text1"/>
-        </w:rPr>
-      </w:pPr>
-      <w:r>
-        <w:rPr>
+          <w:rFonts w:ascii="Arial Narrow" w:hAnsi="Arial Narrow"/>
+          <w:color w:val="000000" w:themeColor="text1"/>
+        </w:rPr>
+      </w:pPr>
+      <w:r>
+        <w:rPr>
+          <w:rFonts w:ascii="Arial Narrow" w:hAnsi="Arial Narrow"/>
           <w:color w:val="000000" w:themeColor="text1"/>
         </w:rPr>
         <w:t>Throughput: sustain 1</w:t>
@@ -2370,6 +2641,7 @@
       </w:r>
       <w:r>
         <w:rPr>
+          <w:rFonts w:ascii="Arial Narrow" w:hAnsi="Arial Narrow"/>
           <w:color w:val="000000" w:themeColor="text1"/>
         </w:rPr>
         <w:t>k</w:t>
@@ -2383,6 +2655,7 @@
       </w:r>
       <w:r>
         <w:rPr>
+          <w:rFonts w:ascii="Arial Narrow" w:hAnsi="Arial Narrow"/>
           <w:color w:val="000000" w:themeColor="text1"/>
         </w:rPr>
         <w:t>RPS, burst 5</w:t>
@@ -2396,6 +2669,7 @@
       </w:r>
       <w:r>
         <w:rPr>
+          <w:rFonts w:ascii="Arial Narrow" w:hAnsi="Arial Narrow"/>
           <w:color w:val="000000" w:themeColor="text1"/>
         </w:rPr>
         <w:t>k</w:t>
@@ -2409,6 +2683,7 @@
       </w:r>
       <w:r>
         <w:rPr>
+          <w:rFonts w:ascii="Arial Narrow" w:hAnsi="Arial Narrow"/>
           <w:color w:val="000000" w:themeColor="text1"/>
         </w:rPr>
         <w:t>RPS.</w:t>
@@ -2418,11 +2693,13 @@
       <w:pPr>
         <w:pStyle w:val="Heading2"/>
         <w:rPr>
-          <w:color w:val="000000" w:themeColor="text1"/>
-        </w:rPr>
-      </w:pPr>
-      <w:r>
-        <w:rPr>
+          <w:rFonts w:ascii="Arial Narrow" w:hAnsi="Arial Narrow"/>
+          <w:color w:val="000000" w:themeColor="text1"/>
+        </w:rPr>
+      </w:pPr>
+      <w:r>
+        <w:rPr>
+          <w:rFonts w:ascii="Arial Narrow" w:hAnsi="Arial Narrow"/>
           <w:color w:val="000000" w:themeColor="text1"/>
         </w:rPr>
         <w:t>10.2 Availability &amp; Reliability</w:t>
@@ -2436,11 +2713,13 @@
           <w:numId w:val="27"/>
         </w:numPr>
         <w:rPr>
-          <w:color w:val="000000" w:themeColor="text1"/>
-        </w:rPr>
-      </w:pPr>
-      <w:r>
-        <w:rPr>
+          <w:rFonts w:ascii="Arial Narrow" w:hAnsi="Arial Narrow"/>
+          <w:color w:val="000000" w:themeColor="text1"/>
+        </w:rPr>
+      </w:pPr>
+      <w:r>
+        <w:rPr>
+          <w:rFonts w:ascii="Arial Narrow" w:hAnsi="Arial Narrow"/>
           <w:color w:val="000000" w:themeColor="text1"/>
         </w:rPr>
         <w:t>99.9</w:t>
@@ -2454,6 +2733,7 @@
       </w:r>
       <w:r>
         <w:rPr>
+          <w:rFonts w:ascii="Arial Narrow" w:hAnsi="Arial Narrow"/>
           <w:color w:val="000000" w:themeColor="text1"/>
         </w:rPr>
         <w:t>% monthly API uptime.</w:t>
@@ -2467,11 +2747,13 @@
           <w:numId w:val="27"/>
         </w:numPr>
         <w:rPr>
-          <w:color w:val="000000" w:themeColor="text1"/>
-        </w:rPr>
-      </w:pPr>
-      <w:r>
-        <w:rPr>
+          <w:rFonts w:ascii="Arial Narrow" w:hAnsi="Arial Narrow"/>
+          <w:color w:val="000000" w:themeColor="text1"/>
+        </w:rPr>
+      </w:pPr>
+      <w:r>
+        <w:rPr>
+          <w:rFonts w:ascii="Arial Narrow" w:hAnsi="Arial Narrow"/>
           <w:color w:val="000000" w:themeColor="text1"/>
         </w:rPr>
         <w:t>Automatic rollback on failed health checks.</w:t>
@@ -2481,11 +2763,13 @@
       <w:pPr>
         <w:pStyle w:val="Heading2"/>
         <w:rPr>
-          <w:color w:val="000000" w:themeColor="text1"/>
-        </w:rPr>
-      </w:pPr>
-      <w:r>
-        <w:rPr>
+          <w:rFonts w:ascii="Arial Narrow" w:hAnsi="Arial Narrow"/>
+          <w:color w:val="000000" w:themeColor="text1"/>
+        </w:rPr>
+      </w:pPr>
+      <w:r>
+        <w:rPr>
+          <w:rFonts w:ascii="Arial Narrow" w:hAnsi="Arial Narrow"/>
           <w:color w:val="000000" w:themeColor="text1"/>
         </w:rPr>
         <w:t>10.3 Maintainability</w:t>
@@ -2499,11 +2783,13 @@
           <w:numId w:val="16"/>
         </w:numPr>
         <w:rPr>
-          <w:color w:val="000000" w:themeColor="text1"/>
-        </w:rPr>
-      </w:pPr>
-      <w:r>
-        <w:rPr>
+          <w:rFonts w:ascii="Arial Narrow" w:hAnsi="Arial Narrow"/>
+          <w:color w:val="000000" w:themeColor="text1"/>
+        </w:rPr>
+      </w:pPr>
+      <w:r>
+        <w:rPr>
+          <w:rFonts w:ascii="Arial Narrow" w:hAnsi="Arial Narrow"/>
           <w:color w:val="000000" w:themeColor="text1"/>
         </w:rPr>
         <w:t xml:space="preserve">Clean Architecture, </w:t>
@@ -2511,6 +2797,7 @@
       <w:proofErr w:type="gramStart"/>
       <w:r>
         <w:rPr>
+          <w:rFonts w:ascii="Arial Narrow" w:hAnsi="Arial Narrow"/>
           <w:color w:val="000000" w:themeColor="text1"/>
         </w:rPr>
         <w:t>80</w:t>
@@ -2524,6 +2811,7 @@
       </w:r>
       <w:r>
         <w:rPr>
+          <w:rFonts w:ascii="Arial Narrow" w:hAnsi="Arial Narrow"/>
           <w:color w:val="000000" w:themeColor="text1"/>
         </w:rPr>
         <w:t>% unit</w:t>
@@ -2531,6 +2819,7 @@
       <w:proofErr w:type="gramEnd"/>
       <w:r>
         <w:rPr>
+          <w:rFonts w:ascii="Arial Narrow" w:hAnsi="Arial Narrow"/>
           <w:color w:val="000000" w:themeColor="text1"/>
         </w:rPr>
         <w:t xml:space="preserve"> test coverage, </w:t>
@@ -2538,6 +2827,7 @@
       <w:proofErr w:type="spellStart"/>
       <w:r>
         <w:rPr>
+          <w:rFonts w:ascii="Arial Narrow" w:hAnsi="Arial Narrow"/>
           <w:color w:val="000000" w:themeColor="text1"/>
         </w:rPr>
         <w:t>Detekt</w:t>
@@ -2545,6 +2835,7 @@
       <w:proofErr w:type="spellEnd"/>
       <w:r>
         <w:rPr>
+          <w:rFonts w:ascii="Arial Narrow" w:hAnsi="Arial Narrow"/>
           <w:color w:val="000000" w:themeColor="text1"/>
         </w:rPr>
         <w:t xml:space="preserve"> + </w:t>
@@ -2552,6 +2843,7 @@
       <w:proofErr w:type="spellStart"/>
       <w:r>
         <w:rPr>
+          <w:rFonts w:ascii="Arial Narrow" w:hAnsi="Arial Narrow"/>
           <w:color w:val="000000" w:themeColor="text1"/>
         </w:rPr>
         <w:t>ktlint</w:t>
@@ -2559,6 +2851,7 @@
       <w:proofErr w:type="spellEnd"/>
       <w:r>
         <w:rPr>
+          <w:rFonts w:ascii="Arial Narrow" w:hAnsi="Arial Narrow"/>
           <w:color w:val="000000" w:themeColor="text1"/>
         </w:rPr>
         <w:t>.</w:t>
@@ -2572,12 +2865,14 @@
           <w:numId w:val="16"/>
         </w:numPr>
         <w:rPr>
+          <w:rFonts w:ascii="Arial Narrow" w:hAnsi="Arial Narrow"/>
           <w:color w:val="000000" w:themeColor="text1"/>
         </w:rPr>
       </w:pPr>
       <w:proofErr w:type="spellStart"/>
       <w:r>
         <w:rPr>
+          <w:rFonts w:ascii="Arial Narrow" w:hAnsi="Arial Narrow"/>
           <w:color w:val="000000" w:themeColor="text1"/>
         </w:rPr>
         <w:t>Dependabot</w:t>
@@ -2585,6 +2880,7 @@
       <w:proofErr w:type="spellEnd"/>
       <w:r>
         <w:rPr>
+          <w:rFonts w:ascii="Arial Narrow" w:hAnsi="Arial Narrow"/>
           <w:color w:val="000000" w:themeColor="text1"/>
         </w:rPr>
         <w:t xml:space="preserve"> &amp; </w:t>
@@ -2592,6 +2888,7 @@
       <w:proofErr w:type="gramStart"/>
       <w:r>
         <w:rPr>
+          <w:rFonts w:ascii="Arial Narrow" w:hAnsi="Arial Narrow"/>
           <w:color w:val="000000" w:themeColor="text1"/>
         </w:rPr>
         <w:t>Renovate</w:t>
@@ -2599,6 +2896,7 @@
       <w:proofErr w:type="gramEnd"/>
       <w:r>
         <w:rPr>
+          <w:rFonts w:ascii="Arial Narrow" w:hAnsi="Arial Narrow"/>
           <w:color w:val="000000" w:themeColor="text1"/>
         </w:rPr>
         <w:t xml:space="preserve"> for dependency updates.</w:t>
@@ -2608,11 +2906,13 @@
       <w:pPr>
         <w:pStyle w:val="Heading2"/>
         <w:rPr>
-          <w:color w:val="000000" w:themeColor="text1"/>
-        </w:rPr>
-      </w:pPr>
-      <w:r>
-        <w:rPr>
+          <w:rFonts w:ascii="Arial Narrow" w:hAnsi="Arial Narrow"/>
+          <w:color w:val="000000" w:themeColor="text1"/>
+        </w:rPr>
+      </w:pPr>
+      <w:r>
+        <w:rPr>
+          <w:rFonts w:ascii="Arial Narrow" w:hAnsi="Arial Narrow"/>
           <w:color w:val="000000" w:themeColor="text1"/>
         </w:rPr>
         <w:t>10.4 Security</w:t>
@@ -2626,11 +2926,13 @@
           <w:numId w:val="17"/>
         </w:numPr>
         <w:rPr>
-          <w:color w:val="000000" w:themeColor="text1"/>
-        </w:rPr>
-      </w:pPr>
-      <w:r>
-        <w:rPr>
+          <w:rFonts w:ascii="Arial Narrow" w:hAnsi="Arial Narrow"/>
+          <w:color w:val="000000" w:themeColor="text1"/>
+        </w:rPr>
+      </w:pPr>
+      <w:r>
+        <w:rPr>
+          <w:rFonts w:ascii="Arial Narrow" w:hAnsi="Arial Narrow"/>
           <w:color w:val="000000" w:themeColor="text1"/>
         </w:rPr>
         <w:t xml:space="preserve">Secrets in </w:t>
@@ -2638,6 +2940,7 @@
       <w:proofErr w:type="spellStart"/>
       <w:r>
         <w:rPr>
+          <w:rFonts w:ascii="Arial Narrow" w:hAnsi="Arial Narrow"/>
           <w:color w:val="000000" w:themeColor="text1"/>
         </w:rPr>
         <w:t>HashiCorp</w:t>
@@ -2645,6 +2948,7 @@
       <w:proofErr w:type="spellEnd"/>
       <w:r>
         <w:rPr>
+          <w:rFonts w:ascii="Arial Narrow" w:hAnsi="Arial Narrow"/>
           <w:color w:val="000000" w:themeColor="text1"/>
         </w:rPr>
         <w:t xml:space="preserve"> Vault / GCP Secret Manager.</w:t>
@@ -2658,11 +2962,13 @@
           <w:numId w:val="17"/>
         </w:numPr>
         <w:rPr>
-          <w:color w:val="000000" w:themeColor="text1"/>
-        </w:rPr>
-      </w:pPr>
-      <w:r>
-        <w:rPr>
+          <w:rFonts w:ascii="Arial Narrow" w:hAnsi="Arial Narrow"/>
+          <w:color w:val="000000" w:themeColor="text1"/>
+        </w:rPr>
+      </w:pPr>
+      <w:r>
+        <w:rPr>
+          <w:rFonts w:ascii="Arial Narrow" w:hAnsi="Arial Narrow"/>
           <w:color w:val="000000" w:themeColor="text1"/>
         </w:rPr>
         <w:t xml:space="preserve">SCA via </w:t>
@@ -2670,6 +2976,7 @@
       <w:proofErr w:type="spellStart"/>
       <w:r>
         <w:rPr>
+          <w:rFonts w:ascii="Arial Narrow" w:hAnsi="Arial Narrow"/>
           <w:color w:val="000000" w:themeColor="text1"/>
         </w:rPr>
         <w:t>Trivy</w:t>
@@ -2677,6 +2984,7 @@
       <w:proofErr w:type="spellEnd"/>
       <w:r>
         <w:rPr>
+          <w:rFonts w:ascii="Arial Narrow" w:hAnsi="Arial Narrow"/>
           <w:color w:val="000000" w:themeColor="text1"/>
         </w:rPr>
         <w:t xml:space="preserve"> container scans.</w:t>
@@ -2686,11 +2994,13 @@
       <w:pPr>
         <w:pStyle w:val="Heading2"/>
         <w:rPr>
-          <w:color w:val="000000" w:themeColor="text1"/>
-        </w:rPr>
-      </w:pPr>
-      <w:r>
-        <w:rPr>
+          <w:rFonts w:ascii="Arial Narrow" w:hAnsi="Arial Narrow"/>
+          <w:color w:val="000000" w:themeColor="text1"/>
+        </w:rPr>
+      </w:pPr>
+      <w:r>
+        <w:rPr>
+          <w:rFonts w:ascii="Arial Narrow" w:hAnsi="Arial Narrow"/>
           <w:color w:val="000000" w:themeColor="text1"/>
         </w:rPr>
         <w:t>10.5 Usability</w:t>
@@ -2704,11 +3014,13 @@
           <w:numId w:val="18"/>
         </w:numPr>
         <w:rPr>
-          <w:color w:val="000000" w:themeColor="text1"/>
-        </w:rPr>
-      </w:pPr>
-      <w:r>
-        <w:rPr>
+          <w:rFonts w:ascii="Arial Narrow" w:hAnsi="Arial Narrow"/>
+          <w:color w:val="000000" w:themeColor="text1"/>
+        </w:rPr>
+      </w:pPr>
+      <w:r>
+        <w:rPr>
+          <w:rFonts w:ascii="Arial Narrow" w:hAnsi="Arial Narrow"/>
           <w:color w:val="000000" w:themeColor="text1"/>
         </w:rPr>
         <w:t>Mobile</w:t>
@@ -2722,6 +3034,7 @@
       </w:r>
       <w:r>
         <w:rPr>
+          <w:rFonts w:ascii="Arial Narrow" w:hAnsi="Arial Narrow"/>
           <w:color w:val="000000" w:themeColor="text1"/>
         </w:rPr>
         <w:t>first responsive UI, WCAG AA contrast, keyboard nav.</w:t>
@@ -2731,14 +3044,15 @@
       <w:pPr>
         <w:pStyle w:val="Heading1"/>
         <w:rPr>
-          <w:color w:val="000000" w:themeColor="text1"/>
-        </w:rPr>
-      </w:pPr>
-      <w:r>
-        <w:rPr>
-          <w:color w:val="000000" w:themeColor="text1"/>
-        </w:rPr>
-        <w:lastRenderedPageBreak/>
+          <w:rFonts w:ascii="Arial Narrow" w:hAnsi="Arial Narrow"/>
+          <w:color w:val="000000" w:themeColor="text1"/>
+        </w:rPr>
+      </w:pPr>
+      <w:r>
+        <w:rPr>
+          <w:rFonts w:ascii="Arial Narrow" w:hAnsi="Arial Narrow"/>
+          <w:color w:val="000000" w:themeColor="text1"/>
+        </w:rPr>
         <w:t>11. Technology Stack</w:t>
       </w:r>
     </w:p>
@@ -2766,11 +3080,13 @@
           <w:p>
             <w:pPr>
               <w:rPr>
+                <w:rFonts w:ascii="Arial Narrow" w:hAnsi="Arial Narrow"/>
                 <w:color w:val="000000" w:themeColor="text1"/>
               </w:rPr>
             </w:pPr>
             <w:r>
               <w:rPr>
+                <w:rFonts w:ascii="Arial Narrow" w:hAnsi="Arial Narrow"/>
                 <w:color w:val="000000" w:themeColor="text1"/>
               </w:rPr>
               <w:t>Layer</w:t>
@@ -2785,11 +3101,13 @@
             <w:pPr>
               <w:cnfStyle w:val="100000000000" w:firstRow="1" w:lastRow="0" w:firstColumn="0" w:lastColumn="0" w:oddVBand="0" w:evenVBand="0" w:oddHBand="0" w:evenHBand="0" w:firstRowFirstColumn="0" w:firstRowLastColumn="0" w:lastRowFirstColumn="0" w:lastRowLastColumn="0"/>
               <w:rPr>
+                <w:rFonts w:ascii="Arial Narrow" w:hAnsi="Arial Narrow"/>
                 <w:color w:val="000000" w:themeColor="text1"/>
               </w:rPr>
             </w:pPr>
             <w:r>
               <w:rPr>
+                <w:rFonts w:ascii="Arial Narrow" w:hAnsi="Arial Narrow"/>
                 <w:color w:val="000000" w:themeColor="text1"/>
               </w:rPr>
               <w:t>Tech</w:t>
@@ -2804,11 +3122,13 @@
             <w:pPr>
               <w:cnfStyle w:val="100000000000" w:firstRow="1" w:lastRow="0" w:firstColumn="0" w:lastColumn="0" w:oddVBand="0" w:evenVBand="0" w:oddHBand="0" w:evenHBand="0" w:firstRowFirstColumn="0" w:firstRowLastColumn="0" w:lastRowFirstColumn="0" w:lastRowLastColumn="0"/>
               <w:rPr>
+                <w:rFonts w:ascii="Arial Narrow" w:hAnsi="Arial Narrow"/>
                 <w:color w:val="000000" w:themeColor="text1"/>
               </w:rPr>
             </w:pPr>
             <w:r>
               <w:rPr>
+                <w:rFonts w:ascii="Arial Narrow" w:hAnsi="Arial Narrow"/>
                 <w:color w:val="000000" w:themeColor="text1"/>
               </w:rPr>
               <w:t>Reason</w:t>
@@ -2829,11 +3149,13 @@
           <w:p>
             <w:pPr>
               <w:rPr>
+                <w:rFonts w:ascii="Arial Narrow" w:hAnsi="Arial Narrow"/>
                 <w:color w:val="000000" w:themeColor="text1"/>
               </w:rPr>
             </w:pPr>
             <w:r>
               <w:rPr>
+                <w:rFonts w:ascii="Arial Narrow" w:hAnsi="Arial Narrow"/>
                 <w:color w:val="000000" w:themeColor="text1"/>
               </w:rPr>
               <w:t>Back-End</w:t>
@@ -2848,11 +3170,13 @@
             <w:pPr>
               <w:cnfStyle w:val="100000000000" w:firstRow="1" w:lastRow="0" w:firstColumn="0" w:lastColumn="0" w:oddVBand="0" w:evenVBand="0" w:oddHBand="0" w:evenHBand="0" w:firstRowFirstColumn="0" w:firstRowLastColumn="0" w:lastRowFirstColumn="0" w:lastRowLastColumn="0"/>
               <w:rPr>
+                <w:rFonts w:ascii="Arial Narrow" w:hAnsi="Arial Narrow"/>
                 <w:color w:val="000000" w:themeColor="text1"/>
               </w:rPr>
             </w:pPr>
             <w:r>
               <w:rPr>
+                <w:rFonts w:ascii="Arial Narrow" w:hAnsi="Arial Narrow"/>
                 <w:color w:val="000000" w:themeColor="text1"/>
               </w:rPr>
               <w:t xml:space="preserve">Kotlin 1.9, Spring Boot 3, Coroutine </w:t>
@@ -2860,6 +3184,7 @@
             <w:proofErr w:type="spellStart"/>
             <w:r>
               <w:rPr>
+                <w:rFonts w:ascii="Arial Narrow" w:hAnsi="Arial Narrow"/>
                 <w:color w:val="000000" w:themeColor="text1"/>
               </w:rPr>
               <w:t>WebClient</w:t>
@@ -2875,11 +3200,13 @@
             <w:pPr>
               <w:cnfStyle w:val="100000000000" w:firstRow="1" w:lastRow="0" w:firstColumn="0" w:lastColumn="0" w:oddVBand="0" w:evenVBand="0" w:oddHBand="0" w:evenHBand="0" w:firstRowFirstColumn="0" w:firstRowLastColumn="0" w:lastRowFirstColumn="0" w:lastRowLastColumn="0"/>
               <w:rPr>
+                <w:rFonts w:ascii="Arial Narrow" w:hAnsi="Arial Narrow"/>
                 <w:color w:val="000000" w:themeColor="text1"/>
               </w:rPr>
             </w:pPr>
             <w:r>
               <w:rPr>
+                <w:rFonts w:ascii="Arial Narrow" w:hAnsi="Arial Narrow"/>
                 <w:color w:val="000000" w:themeColor="text1"/>
               </w:rPr>
               <w:t>Modern, terse; fully OSS</w:t>
@@ -2900,11 +3227,13 @@
           <w:p>
             <w:pPr>
               <w:rPr>
+                <w:rFonts w:ascii="Arial Narrow" w:hAnsi="Arial Narrow"/>
                 <w:color w:val="000000" w:themeColor="text1"/>
               </w:rPr>
             </w:pPr>
             <w:r>
               <w:rPr>
+                <w:rFonts w:ascii="Arial Narrow" w:hAnsi="Arial Narrow"/>
                 <w:color w:val="000000" w:themeColor="text1"/>
               </w:rPr>
               <w:t>Front-End</w:t>
@@ -2919,11 +3248,13 @@
             <w:pPr>
               <w:cnfStyle w:val="100000000000" w:firstRow="1" w:lastRow="0" w:firstColumn="0" w:lastColumn="0" w:oddVBand="0" w:evenVBand="0" w:oddHBand="0" w:evenHBand="0" w:firstRowFirstColumn="0" w:firstRowLastColumn="0" w:lastRowFirstColumn="0" w:lastRowLastColumn="0"/>
               <w:rPr>
+                <w:rFonts w:ascii="Arial Narrow" w:hAnsi="Arial Narrow"/>
                 <w:color w:val="000000" w:themeColor="text1"/>
               </w:rPr>
             </w:pPr>
             <w:r>
               <w:rPr>
+                <w:rFonts w:ascii="Arial Narrow" w:hAnsi="Arial Narrow"/>
                 <w:color w:val="000000" w:themeColor="text1"/>
               </w:rPr>
               <w:t xml:space="preserve">Next.js 15 (TypeScript), Tailwind, </w:t>
@@ -2931,6 +3262,7 @@
             <w:proofErr w:type="spellStart"/>
             <w:r>
               <w:rPr>
+                <w:rFonts w:ascii="Arial Narrow" w:hAnsi="Arial Narrow"/>
                 <w:color w:val="000000" w:themeColor="text1"/>
               </w:rPr>
               <w:t>shadcn</w:t>
@@ -2938,6 +3270,7 @@
             <w:proofErr w:type="spellEnd"/>
             <w:r>
               <w:rPr>
+                <w:rFonts w:ascii="Arial Narrow" w:hAnsi="Arial Narrow"/>
                 <w:color w:val="000000" w:themeColor="text1"/>
               </w:rPr>
               <w:t>/</w:t>
@@ -2945,6 +3278,7 @@
             <w:proofErr w:type="spellStart"/>
             <w:r>
               <w:rPr>
+                <w:rFonts w:ascii="Arial Narrow" w:hAnsi="Arial Narrow"/>
                 <w:color w:val="000000" w:themeColor="text1"/>
               </w:rPr>
               <w:t>ui</w:t>
@@ -2960,11 +3294,13 @@
             <w:pPr>
               <w:cnfStyle w:val="100000000000" w:firstRow="1" w:lastRow="0" w:firstColumn="0" w:lastColumn="0" w:oddVBand="0" w:evenVBand="0" w:oddHBand="0" w:evenHBand="0" w:firstRowFirstColumn="0" w:firstRowLastColumn="0" w:lastRowFirstColumn="0" w:lastRowLastColumn="0"/>
               <w:rPr>
+                <w:rFonts w:ascii="Arial Narrow" w:hAnsi="Arial Narrow"/>
                 <w:color w:val="000000" w:themeColor="text1"/>
               </w:rPr>
             </w:pPr>
             <w:r>
               <w:rPr>
+                <w:rFonts w:ascii="Arial Narrow" w:hAnsi="Arial Narrow"/>
                 <w:color w:val="000000" w:themeColor="text1"/>
               </w:rPr>
               <w:t>SSR for SEO, fast DX</w:t>
@@ -2985,11 +3321,13 @@
           <w:p>
             <w:pPr>
               <w:rPr>
+                <w:rFonts w:ascii="Arial Narrow" w:hAnsi="Arial Narrow"/>
                 <w:color w:val="000000" w:themeColor="text1"/>
               </w:rPr>
             </w:pPr>
             <w:r>
               <w:rPr>
+                <w:rFonts w:ascii="Arial Narrow" w:hAnsi="Arial Narrow"/>
                 <w:color w:val="000000" w:themeColor="text1"/>
               </w:rPr>
               <w:t>D8</w:t>
@@ -3004,11 +3342,13 @@
             <w:pPr>
               <w:cnfStyle w:val="100000000000" w:firstRow="1" w:lastRow="0" w:firstColumn="0" w:lastColumn="0" w:oddVBand="0" w:evenVBand="0" w:oddHBand="0" w:evenHBand="0" w:firstRowFirstColumn="0" w:firstRowLastColumn="0" w:lastRowFirstColumn="0" w:lastRowLastColumn="0"/>
               <w:rPr>
+                <w:rFonts w:ascii="Arial Narrow" w:hAnsi="Arial Narrow"/>
                 <w:color w:val="000000" w:themeColor="text1"/>
               </w:rPr>
             </w:pPr>
             <w:r>
               <w:rPr>
+                <w:rFonts w:ascii="Arial Narrow" w:hAnsi="Arial Narrow"/>
                 <w:color w:val="000000" w:themeColor="text1"/>
               </w:rPr>
               <w:t>PostgreSQL</w:t>
@@ -3023,11 +3363,13 @@
             <w:pPr>
               <w:cnfStyle w:val="100000000000" w:firstRow="1" w:lastRow="0" w:firstColumn="0" w:lastColumn="0" w:oddVBand="0" w:evenVBand="0" w:oddHBand="0" w:evenHBand="0" w:firstRowFirstColumn="0" w:firstRowLastColumn="0" w:lastRowFirstColumn="0" w:lastRowLastColumn="0"/>
               <w:rPr>
+                <w:rFonts w:ascii="Arial Narrow" w:hAnsi="Arial Narrow"/>
                 <w:color w:val="000000" w:themeColor="text1"/>
               </w:rPr>
             </w:pPr>
             <w:r>
               <w:rPr>
+                <w:rFonts w:ascii="Arial Narrow" w:hAnsi="Arial Narrow"/>
                 <w:color w:val="000000" w:themeColor="text1"/>
               </w:rPr>
               <w:t>OSS, rich SQL</w:t>
@@ -3048,11 +3390,13 @@
           <w:p>
             <w:pPr>
               <w:rPr>
+                <w:rFonts w:ascii="Arial Narrow" w:hAnsi="Arial Narrow"/>
                 <w:color w:val="000000" w:themeColor="text1"/>
               </w:rPr>
             </w:pPr>
             <w:r>
               <w:rPr>
+                <w:rFonts w:ascii="Arial Narrow" w:hAnsi="Arial Narrow"/>
                 <w:color w:val="000000" w:themeColor="text1"/>
               </w:rPr>
               <w:t>Cache</w:t>
@@ -3067,11 +3411,13 @@
             <w:pPr>
               <w:cnfStyle w:val="100000000000" w:firstRow="1" w:lastRow="0" w:firstColumn="0" w:lastColumn="0" w:oddVBand="0" w:evenVBand="0" w:oddHBand="0" w:evenHBand="0" w:firstRowFirstColumn="0" w:firstRowLastColumn="0" w:lastRowFirstColumn="0" w:lastRowLastColumn="0"/>
               <w:rPr>
+                <w:rFonts w:ascii="Arial Narrow" w:hAnsi="Arial Narrow"/>
                 <w:color w:val="000000" w:themeColor="text1"/>
               </w:rPr>
             </w:pPr>
             <w:r>
               <w:rPr>
+                <w:rFonts w:ascii="Arial Narrow" w:hAnsi="Arial Narrow"/>
                 <w:color w:val="000000" w:themeColor="text1"/>
               </w:rPr>
               <w:t>Redis</w:t>
@@ -3086,11 +3432,13 @@
             <w:pPr>
               <w:cnfStyle w:val="100000000000" w:firstRow="1" w:lastRow="0" w:firstColumn="0" w:lastColumn="0" w:oddVBand="0" w:evenVBand="0" w:oddHBand="0" w:evenHBand="0" w:firstRowFirstColumn="0" w:firstRowLastColumn="0" w:lastRowFirstColumn="0" w:lastRowLastColumn="0"/>
               <w:rPr>
+                <w:rFonts w:ascii="Arial Narrow" w:hAnsi="Arial Narrow"/>
                 <w:color w:val="000000" w:themeColor="text1"/>
               </w:rPr>
             </w:pPr>
             <w:r>
               <w:rPr>
+                <w:rFonts w:ascii="Arial Narrow" w:hAnsi="Arial Narrow"/>
                 <w:color w:val="000000" w:themeColor="text1"/>
               </w:rPr>
               <w:t>Low</w:t>
@@ -3104,6 +3452,7 @@
             </w:r>
             <w:r>
               <w:rPr>
+                <w:rFonts w:ascii="Arial Narrow" w:hAnsi="Arial Narrow"/>
                 <w:color w:val="000000" w:themeColor="text1"/>
               </w:rPr>
               <w:t>latency</w:t>
@@ -3124,11 +3473,13 @@
           <w:p>
             <w:pPr>
               <w:rPr>
+                <w:rFonts w:ascii="Arial Narrow" w:hAnsi="Arial Narrow"/>
                 <w:color w:val="000000" w:themeColor="text1"/>
               </w:rPr>
             </w:pPr>
             <w:r>
               <w:rPr>
+                <w:rFonts w:ascii="Arial Narrow" w:hAnsi="Arial Narrow"/>
                 <w:color w:val="000000" w:themeColor="text1"/>
               </w:rPr>
               <w:t>Messaging</w:t>
@@ -3143,11 +3494,13 @@
             <w:pPr>
               <w:cnfStyle w:val="100000000000" w:firstRow="1" w:lastRow="0" w:firstColumn="0" w:lastColumn="0" w:oddVBand="0" w:evenVBand="0" w:oddHBand="0" w:evenHBand="0" w:firstRowFirstColumn="0" w:firstRowLastColumn="0" w:lastRowFirstColumn="0" w:lastRowLastColumn="0"/>
               <w:rPr>
+                <w:rFonts w:ascii="Arial Narrow" w:hAnsi="Arial Narrow"/>
                 <w:color w:val="000000" w:themeColor="text1"/>
               </w:rPr>
             </w:pPr>
             <w:r>
               <w:rPr>
+                <w:rFonts w:ascii="Arial Narrow" w:hAnsi="Arial Narrow"/>
                 <w:color w:val="000000" w:themeColor="text1"/>
               </w:rPr>
               <w:t>Kafka</w:t>
@@ -3162,11 +3515,13 @@
             <w:pPr>
               <w:cnfStyle w:val="100000000000" w:firstRow="1" w:lastRow="0" w:firstColumn="0" w:lastColumn="0" w:oddVBand="0" w:evenVBand="0" w:oddHBand="0" w:evenHBand="0" w:firstRowFirstColumn="0" w:firstRowLastColumn="0" w:lastRowFirstColumn="0" w:lastRowLastColumn="0"/>
               <w:rPr>
+                <w:rFonts w:ascii="Arial Narrow" w:hAnsi="Arial Narrow"/>
                 <w:color w:val="000000" w:themeColor="text1"/>
               </w:rPr>
             </w:pPr>
             <w:r>
               <w:rPr>
+                <w:rFonts w:ascii="Arial Narrow" w:hAnsi="Arial Narrow"/>
                 <w:color w:val="000000" w:themeColor="text1"/>
               </w:rPr>
               <w:t>Decoupling</w:t>
@@ -3187,11 +3542,13 @@
           <w:p>
             <w:pPr>
               <w:rPr>
+                <w:rFonts w:ascii="Arial Narrow" w:hAnsi="Arial Narrow"/>
                 <w:color w:val="000000" w:themeColor="text1"/>
               </w:rPr>
             </w:pPr>
             <w:r>
               <w:rPr>
+                <w:rFonts w:ascii="Arial Narrow" w:hAnsi="Arial Narrow"/>
                 <w:color w:val="000000" w:themeColor="text1"/>
               </w:rPr>
               <w:t>Infra</w:t>
@@ -3206,11 +3563,13 @@
             <w:pPr>
               <w:cnfStyle w:val="100000000000" w:firstRow="1" w:lastRow="0" w:firstColumn="0" w:lastColumn="0" w:oddVBand="0" w:evenVBand="0" w:oddHBand="0" w:evenHBand="0" w:firstRowFirstColumn="0" w:firstRowLastColumn="0" w:lastRowFirstColumn="0" w:lastRowLastColumn="0"/>
               <w:rPr>
+                <w:rFonts w:ascii="Arial Narrow" w:hAnsi="Arial Narrow"/>
                 <w:color w:val="000000" w:themeColor="text1"/>
               </w:rPr>
             </w:pPr>
             <w:r>
               <w:rPr>
+                <w:rFonts w:ascii="Arial Narrow" w:hAnsi="Arial Narrow"/>
                 <w:color w:val="000000" w:themeColor="text1"/>
               </w:rPr>
               <w:t xml:space="preserve">Docker, Terraform, Cloud Run / GKE, </w:t>
@@ -3218,6 +3577,7 @@
             <w:proofErr w:type="spellStart"/>
             <w:r>
               <w:rPr>
+                <w:rFonts w:ascii="Arial Narrow" w:hAnsi="Arial Narrow"/>
                 <w:color w:val="000000" w:themeColor="text1"/>
               </w:rPr>
               <w:t>Vercel</w:t>
@@ -3233,11 +3593,13 @@
             <w:pPr>
               <w:cnfStyle w:val="100000000000" w:firstRow="1" w:lastRow="0" w:firstColumn="0" w:lastColumn="0" w:oddVBand="0" w:evenVBand="0" w:oddHBand="0" w:evenHBand="0" w:firstRowFirstColumn="0" w:firstRowLastColumn="0" w:lastRowFirstColumn="0" w:lastRowLastColumn="0"/>
               <w:rPr>
+                <w:rFonts w:ascii="Arial Narrow" w:hAnsi="Arial Narrow"/>
                 <w:color w:val="000000" w:themeColor="text1"/>
               </w:rPr>
             </w:pPr>
             <w:r>
               <w:rPr>
+                <w:rFonts w:ascii="Arial Narrow" w:hAnsi="Arial Narrow"/>
                 <w:color w:val="000000" w:themeColor="text1"/>
               </w:rPr>
               <w:t>Low</w:t>
@@ -3251,6 +3613,7 @@
             </w:r>
             <w:r>
               <w:rPr>
+                <w:rFonts w:ascii="Arial Narrow" w:hAnsi="Arial Narrow"/>
                 <w:color w:val="000000" w:themeColor="text1"/>
               </w:rPr>
               <w:t>cost/free tiers</w:t>
@@ -3271,11 +3634,13 @@
           <w:p>
             <w:pPr>
               <w:rPr>
+                <w:rFonts w:ascii="Arial Narrow" w:hAnsi="Arial Narrow"/>
                 <w:color w:val="000000" w:themeColor="text1"/>
               </w:rPr>
             </w:pPr>
             <w:r>
               <w:rPr>
+                <w:rFonts w:ascii="Arial Narrow" w:hAnsi="Arial Narrow"/>
                 <w:color w:val="000000" w:themeColor="text1"/>
               </w:rPr>
               <w:t>CI/CD</w:t>
@@ -3290,11 +3655,13 @@
             <w:pPr>
               <w:cnfStyle w:val="100000000000" w:firstRow="1" w:lastRow="0" w:firstColumn="0" w:lastColumn="0" w:oddVBand="0" w:evenVBand="0" w:oddHBand="0" w:evenHBand="0" w:firstRowFirstColumn="0" w:firstRowLastColumn="0" w:lastRowFirstColumn="0" w:lastRowLastColumn="0"/>
               <w:rPr>
+                <w:rFonts w:ascii="Arial Narrow" w:hAnsi="Arial Narrow"/>
                 <w:color w:val="000000" w:themeColor="text1"/>
               </w:rPr>
             </w:pPr>
             <w:r>
               <w:rPr>
+                <w:rFonts w:ascii="Arial Narrow" w:hAnsi="Arial Narrow"/>
                 <w:color w:val="000000" w:themeColor="text1"/>
               </w:rPr>
               <w:t xml:space="preserve">GitHub Actions, </w:t>
@@ -3302,6 +3669,7 @@
             <w:proofErr w:type="spellStart"/>
             <w:r>
               <w:rPr>
+                <w:rFonts w:ascii="Arial Narrow" w:hAnsi="Arial Narrow"/>
                 <w:color w:val="000000" w:themeColor="text1"/>
               </w:rPr>
               <w:t>Kaniko</w:t>
@@ -3309,6 +3677,7 @@
             <w:proofErr w:type="spellEnd"/>
             <w:r>
               <w:rPr>
+                <w:rFonts w:ascii="Arial Narrow" w:hAnsi="Arial Narrow"/>
                 <w:color w:val="000000" w:themeColor="text1"/>
               </w:rPr>
               <w:t xml:space="preserve">, </w:t>
@@ -3316,6 +3685,7 @@
             <w:proofErr w:type="spellStart"/>
             <w:r>
               <w:rPr>
+                <w:rFonts w:ascii="Arial Narrow" w:hAnsi="Arial Narrow"/>
                 <w:color w:val="000000" w:themeColor="text1"/>
               </w:rPr>
               <w:t>ArgoCD</w:t>
@@ -3331,17 +3701,20 @@
             <w:pPr>
               <w:cnfStyle w:val="100000000000" w:firstRow="1" w:lastRow="0" w:firstColumn="0" w:lastColumn="0" w:oddVBand="0" w:evenVBand="0" w:oddHBand="0" w:evenHBand="0" w:firstRowFirstColumn="0" w:firstRowLastColumn="0" w:lastRowFirstColumn="0" w:lastRowLastColumn="0"/>
               <w:rPr>
+                <w:rFonts w:ascii="Arial Narrow" w:hAnsi="Arial Narrow"/>
                 <w:color w:val="000000" w:themeColor="text1"/>
               </w:rPr>
             </w:pPr>
             <w:r>
               <w:rPr>
+                <w:rFonts w:ascii="Arial Narrow" w:hAnsi="Arial Narrow"/>
                 <w:color w:val="000000" w:themeColor="text1"/>
               </w:rPr>
               <w:t>End</w:t>
             </w:r>
             <w:r>
               <w:rPr>
+                <w:rFonts w:ascii="Arial Narrow" w:hAnsi="Arial Narrow"/>
                 <w:color w:val="000000" w:themeColor="text1"/>
               </w:rPr>
               <w:noBreakHyphen/>
@@ -3349,6 +3722,7 @@
             </w:r>
             <w:r>
               <w:rPr>
+                <w:rFonts w:ascii="Arial Narrow" w:hAnsi="Arial Narrow"/>
                 <w:color w:val="000000" w:themeColor="text1"/>
               </w:rPr>
               <w:noBreakHyphen/>
@@ -3370,11 +3744,13 @@
           <w:p>
             <w:pPr>
               <w:rPr>
+                <w:rFonts w:ascii="Arial Narrow" w:hAnsi="Arial Narrow"/>
                 <w:color w:val="000000" w:themeColor="text1"/>
               </w:rPr>
             </w:pPr>
             <w:r>
               <w:rPr>
+                <w:rFonts w:ascii="Arial Narrow" w:hAnsi="Arial Narrow"/>
                 <w:color w:val="000000" w:themeColor="text1"/>
               </w:rPr>
               <w:t>Testing</w:t>
@@ -3389,11 +3765,13 @@
             <w:pPr>
               <w:cnfStyle w:val="100000000000" w:firstRow="1" w:lastRow="0" w:firstColumn="0" w:lastColumn="0" w:oddVBand="0" w:evenVBand="0" w:oddHBand="0" w:evenHBand="0" w:firstRowFirstColumn="0" w:firstRowLastColumn="0" w:lastRowFirstColumn="0" w:lastRowLastColumn="0"/>
               <w:rPr>
+                <w:rFonts w:ascii="Arial Narrow" w:hAnsi="Arial Narrow"/>
                 <w:color w:val="000000" w:themeColor="text1"/>
               </w:rPr>
             </w:pPr>
             <w:r>
               <w:rPr>
+                <w:rFonts w:ascii="Arial Narrow" w:hAnsi="Arial Narrow"/>
                 <w:color w:val="000000" w:themeColor="text1"/>
               </w:rPr>
               <w:t xml:space="preserve">JUnit5, </w:t>
@@ -3401,6 +3779,7 @@
             <w:proofErr w:type="spellStart"/>
             <w:r>
               <w:rPr>
+                <w:rFonts w:ascii="Arial Narrow" w:hAnsi="Arial Narrow"/>
                 <w:color w:val="000000" w:themeColor="text1"/>
               </w:rPr>
               <w:t>MockK</w:t>
@@ -3408,6 +3787,7 @@
             <w:proofErr w:type="spellEnd"/>
             <w:r>
               <w:rPr>
+                <w:rFonts w:ascii="Arial Narrow" w:hAnsi="Arial Narrow"/>
                 <w:color w:val="000000" w:themeColor="text1"/>
               </w:rPr>
               <w:t xml:space="preserve">, </w:t>
@@ -3415,6 +3795,7 @@
             <w:proofErr w:type="spellStart"/>
             <w:r>
               <w:rPr>
+                <w:rFonts w:ascii="Arial Narrow" w:hAnsi="Arial Narrow"/>
                 <w:color w:val="000000" w:themeColor="text1"/>
               </w:rPr>
               <w:t>Testcontainers</w:t>
@@ -3422,6 +3803,7 @@
             <w:proofErr w:type="spellEnd"/>
             <w:r>
               <w:rPr>
+                <w:rFonts w:ascii="Arial Narrow" w:hAnsi="Arial Narrow"/>
                 <w:color w:val="000000" w:themeColor="text1"/>
               </w:rPr>
               <w:t>, Playwright, k6</w:t>
@@ -3436,11 +3818,13 @@
             <w:pPr>
               <w:cnfStyle w:val="100000000000" w:firstRow="1" w:lastRow="0" w:firstColumn="0" w:lastColumn="0" w:oddVBand="0" w:evenVBand="0" w:oddHBand="0" w:evenHBand="0" w:firstRowFirstColumn="0" w:firstRowLastColumn="0" w:lastRowFirstColumn="0" w:lastRowLastColumn="0"/>
               <w:rPr>
+                <w:rFonts w:ascii="Arial Narrow" w:hAnsi="Arial Narrow"/>
                 <w:color w:val="000000" w:themeColor="text1"/>
               </w:rPr>
             </w:pPr>
             <w:r>
               <w:rPr>
+                <w:rFonts w:ascii="Arial Narrow" w:hAnsi="Arial Narrow"/>
                 <w:color w:val="000000" w:themeColor="text1"/>
               </w:rPr>
               <w:t>Shift</w:t>
@@ -3454,6 +3838,7 @@
             </w:r>
             <w:r>
               <w:rPr>
+                <w:rFonts w:ascii="Arial Narrow" w:hAnsi="Arial Narrow"/>
                 <w:color w:val="000000" w:themeColor="text1"/>
               </w:rPr>
               <w:t>left pyramid</w:t>
@@ -3465,6 +3850,7 @@
     <w:p>
       <w:pPr>
         <w:rPr>
+          <w:rFonts w:ascii="Arial Narrow" w:hAnsi="Arial Narrow"/>
           <w:color w:val="000000" w:themeColor="text1"/>
         </w:rPr>
       </w:pPr>
@@ -3473,13 +3859,16 @@
       <w:pPr>
         <w:pStyle w:val="Heading1"/>
         <w:rPr>
-          <w:color w:val="000000" w:themeColor="text1"/>
-        </w:rPr>
-      </w:pPr>
-      <w:r>
-        <w:rPr>
-          <w:color w:val="000000" w:themeColor="text1"/>
-        </w:rPr>
+          <w:rFonts w:ascii="Arial Narrow" w:hAnsi="Arial Narrow"/>
+          <w:color w:val="000000" w:themeColor="text1"/>
+        </w:rPr>
+      </w:pPr>
+      <w:r>
+        <w:rPr>
+          <w:rFonts w:ascii="Arial Narrow" w:hAnsi="Arial Narrow"/>
+          <w:color w:val="000000" w:themeColor="text1"/>
+        </w:rPr>
+        <w:lastRenderedPageBreak/>
         <w:t>12. Assumptions and Constraints</w:t>
       </w:r>
     </w:p>
@@ -3491,11 +3880,13 @@
           <w:numId w:val="18"/>
         </w:numPr>
         <w:rPr>
-          <w:color w:val="000000" w:themeColor="text1"/>
-        </w:rPr>
-      </w:pPr>
-      <w:r>
-        <w:rPr>
+          <w:rFonts w:ascii="Arial Narrow" w:hAnsi="Arial Narrow"/>
+          <w:color w:val="000000" w:themeColor="text1"/>
+        </w:rPr>
+      </w:pPr>
+      <w:r>
+        <w:rPr>
+          <w:rFonts w:ascii="Arial Narrow" w:hAnsi="Arial Narrow"/>
           <w:color w:val="000000" w:themeColor="text1"/>
         </w:rPr>
         <w:t>All tooling must be FOSS or have a generous free tier.</w:t>
@@ -3509,11 +3900,13 @@
           <w:numId w:val="18"/>
         </w:numPr>
         <w:rPr>
-          <w:color w:val="000000" w:themeColor="text1"/>
-        </w:rPr>
-      </w:pPr>
-      <w:r>
-        <w:rPr>
+          <w:rFonts w:ascii="Arial Narrow" w:hAnsi="Arial Narrow"/>
+          <w:color w:val="000000" w:themeColor="text1"/>
+        </w:rPr>
+      </w:pPr>
+      <w:r>
+        <w:rPr>
+          <w:rFonts w:ascii="Arial Narrow" w:hAnsi="Arial Narrow"/>
           <w:color w:val="000000" w:themeColor="text1"/>
         </w:rPr>
         <w:t>No paid flight</w:t>
@@ -3527,6 +3920,7 @@
       </w:r>
       <w:r>
         <w:rPr>
+          <w:rFonts w:ascii="Arial Narrow" w:hAnsi="Arial Narrow"/>
           <w:color w:val="000000" w:themeColor="text1"/>
         </w:rPr>
         <w:t>data APIs initially. Use:</w:t>
@@ -3540,11 +3934,13 @@
           <w:numId w:val="18"/>
         </w:numPr>
         <w:rPr>
-          <w:color w:val="000000" w:themeColor="text1"/>
-        </w:rPr>
-      </w:pPr>
-      <w:r>
-        <w:rPr>
+          <w:rFonts w:ascii="Arial Narrow" w:hAnsi="Arial Narrow"/>
+          <w:color w:val="000000" w:themeColor="text1"/>
+        </w:rPr>
+      </w:pPr>
+      <w:r>
+        <w:rPr>
+          <w:rFonts w:ascii="Arial Narrow" w:hAnsi="Arial Narrow"/>
           <w:color w:val="000000" w:themeColor="text1"/>
         </w:rPr>
         <w:t>Amadeus Self</w:t>
@@ -3558,6 +3954,7 @@
       </w:r>
       <w:r>
         <w:rPr>
+          <w:rFonts w:ascii="Arial Narrow" w:hAnsi="Arial Narrow"/>
           <w:color w:val="000000" w:themeColor="text1"/>
         </w:rPr>
         <w:t>Service API (2k requests/month free).</w:t>
@@ -3571,11 +3968,13 @@
           <w:numId w:val="18"/>
         </w:numPr>
         <w:rPr>
-          <w:color w:val="000000" w:themeColor="text1"/>
-        </w:rPr>
-      </w:pPr>
-      <w:r>
-        <w:rPr>
+          <w:rFonts w:ascii="Arial Narrow" w:hAnsi="Arial Narrow"/>
+          <w:color w:val="000000" w:themeColor="text1"/>
+        </w:rPr>
+      </w:pPr>
+      <w:r>
+        <w:rPr>
+          <w:rFonts w:ascii="Arial Narrow" w:hAnsi="Arial Narrow"/>
           <w:color w:val="000000" w:themeColor="text1"/>
         </w:rPr>
         <w:t>Kiwi/Tequila API (free key with limited RPS).</w:t>
@@ -3589,11 +3988,13 @@
           <w:numId w:val="18"/>
         </w:numPr>
         <w:rPr>
-          <w:color w:val="000000" w:themeColor="text1"/>
-        </w:rPr>
-      </w:pPr>
-      <w:r>
-        <w:rPr>
+          <w:rFonts w:ascii="Arial Narrow" w:hAnsi="Arial Narrow"/>
+          <w:color w:val="000000" w:themeColor="text1"/>
+        </w:rPr>
+      </w:pPr>
+      <w:r>
+        <w:rPr>
+          <w:rFonts w:ascii="Arial Narrow" w:hAnsi="Arial Narrow"/>
           <w:color w:val="000000" w:themeColor="text1"/>
         </w:rPr>
         <w:t>Travelpayouts (affiliate model) for cheap fares.</w:t>
@@ -3607,23 +4008,27 @@
           <w:numId w:val="18"/>
         </w:numPr>
         <w:rPr>
-          <w:color w:val="000000" w:themeColor="text1"/>
-        </w:rPr>
-      </w:pPr>
-      <w:r>
-        <w:rPr>
+          <w:rFonts w:ascii="Arial Narrow" w:hAnsi="Arial Narrow"/>
+          <w:color w:val="000000" w:themeColor="text1"/>
+        </w:rPr>
+      </w:pPr>
+      <w:r>
+        <w:rPr>
+          <w:rFonts w:ascii="Arial Narrow" w:hAnsi="Arial Narrow"/>
           <w:color w:val="000000" w:themeColor="text1"/>
         </w:rPr>
         <w:t>Hosting budget</w:t>
       </w:r>
       <w:r>
         <w:rPr>
+          <w:rFonts w:ascii="Arial Narrow" w:hAnsi="Arial Narrow"/>
           <w:color w:val="000000" w:themeColor="text1"/>
         </w:rPr>
         <w:t>:</w:t>
       </w:r>
       <w:r>
         <w:rPr>
+          <w:rFonts w:ascii="Arial Narrow" w:hAnsi="Arial Narrow"/>
           <w:color w:val="000000" w:themeColor="text1"/>
         </w:rPr>
         <w:t> £0–10/</w:t>
@@ -3631,6 +4036,7 @@
       <w:proofErr w:type="spellStart"/>
       <w:r>
         <w:rPr>
+          <w:rFonts w:ascii="Arial Narrow" w:hAnsi="Arial Narrow"/>
           <w:color w:val="000000" w:themeColor="text1"/>
         </w:rPr>
         <w:t>mo</w:t>
@@ -3638,6 +4044,7 @@
       <w:proofErr w:type="spellEnd"/>
       <w:r>
         <w:rPr>
+          <w:rFonts w:ascii="Arial Narrow" w:hAnsi="Arial Narrow"/>
           <w:color w:val="000000" w:themeColor="text1"/>
         </w:rPr>
         <w:t xml:space="preserve"> using free credits &amp; hobby tiers.</w:t>
@@ -3651,11 +4058,13 @@
           <w:numId w:val="18"/>
         </w:numPr>
         <w:rPr>
-          <w:color w:val="000000" w:themeColor="text1"/>
-        </w:rPr>
-      </w:pPr>
-      <w:r>
-        <w:rPr>
+          <w:rFonts w:ascii="Arial Narrow" w:hAnsi="Arial Narrow"/>
+          <w:color w:val="000000" w:themeColor="text1"/>
+        </w:rPr>
+      </w:pPr>
+      <w:r>
+        <w:rPr>
+          <w:rFonts w:ascii="Arial Narrow" w:hAnsi="Arial Narrow"/>
           <w:color w:val="000000" w:themeColor="text1"/>
         </w:rPr>
         <w:t>Since the developer is working solo, strong CI/CD pipelines and automation are essential to reduce manual overhead and ensure project quality.</w:t>
@@ -3665,11 +4074,13 @@
       <w:pPr>
         <w:pStyle w:val="Heading1"/>
         <w:rPr>
-          <w:color w:val="000000" w:themeColor="text1"/>
-        </w:rPr>
-      </w:pPr>
-      <w:r>
-        <w:rPr>
+          <w:rFonts w:ascii="Arial Narrow" w:hAnsi="Arial Narrow"/>
+          <w:color w:val="000000" w:themeColor="text1"/>
+        </w:rPr>
+      </w:pPr>
+      <w:r>
+        <w:rPr>
+          <w:rFonts w:ascii="Arial Narrow" w:hAnsi="Arial Narrow"/>
           <w:color w:val="000000" w:themeColor="text1"/>
         </w:rPr>
         <w:t>13. Risks and Mitigations</w:t>
@@ -3695,11 +4106,13 @@
           <w:p>
             <w:pPr>
               <w:rPr>
+                <w:rFonts w:ascii="Arial Narrow" w:hAnsi="Arial Narrow"/>
                 <w:color w:val="000000" w:themeColor="text1"/>
               </w:rPr>
             </w:pPr>
             <w:r>
               <w:rPr>
+                <w:rFonts w:ascii="Arial Narrow" w:hAnsi="Arial Narrow"/>
                 <w:color w:val="000000" w:themeColor="text1"/>
               </w:rPr>
               <w:t>Risk</w:t>
@@ -3713,11 +4126,13 @@
           <w:p>
             <w:pPr>
               <w:rPr>
+                <w:rFonts w:ascii="Arial Narrow" w:hAnsi="Arial Narrow"/>
                 <w:color w:val="000000" w:themeColor="text1"/>
               </w:rPr>
             </w:pPr>
             <w:r>
               <w:rPr>
+                <w:rFonts w:ascii="Arial Narrow" w:hAnsi="Arial Narrow"/>
                 <w:color w:val="000000" w:themeColor="text1"/>
               </w:rPr>
               <w:t>Likelihood</w:t>
@@ -3731,11 +4146,13 @@
           <w:p>
             <w:pPr>
               <w:rPr>
+                <w:rFonts w:ascii="Arial Narrow" w:hAnsi="Arial Narrow"/>
                 <w:color w:val="000000" w:themeColor="text1"/>
               </w:rPr>
             </w:pPr>
             <w:r>
               <w:rPr>
+                <w:rFonts w:ascii="Arial Narrow" w:hAnsi="Arial Narrow"/>
                 <w:color w:val="000000" w:themeColor="text1"/>
               </w:rPr>
               <w:t>Impact</w:t>
@@ -3749,11 +4166,13 @@
           <w:p>
             <w:pPr>
               <w:rPr>
+                <w:rFonts w:ascii="Arial Narrow" w:hAnsi="Arial Narrow"/>
                 <w:color w:val="000000" w:themeColor="text1"/>
               </w:rPr>
             </w:pPr>
             <w:r>
               <w:rPr>
+                <w:rFonts w:ascii="Arial Narrow" w:hAnsi="Arial Narrow"/>
                 <w:color w:val="000000" w:themeColor="text1"/>
               </w:rPr>
               <w:t>Mitigation</w:t>
@@ -3769,11 +4188,13 @@
           <w:p>
             <w:pPr>
               <w:rPr>
+                <w:rFonts w:ascii="Arial Narrow" w:hAnsi="Arial Narrow"/>
                 <w:color w:val="000000" w:themeColor="text1"/>
               </w:rPr>
             </w:pPr>
             <w:r>
               <w:rPr>
+                <w:rFonts w:ascii="Arial Narrow" w:hAnsi="Arial Narrow"/>
                 <w:color w:val="000000" w:themeColor="text1"/>
               </w:rPr>
               <w:t>Provider API Quota Limits</w:t>
@@ -3787,11 +4208,13 @@
           <w:p>
             <w:pPr>
               <w:rPr>
+                <w:rFonts w:ascii="Arial Narrow" w:hAnsi="Arial Narrow"/>
                 <w:color w:val="000000" w:themeColor="text1"/>
               </w:rPr>
             </w:pPr>
             <w:r>
               <w:rPr>
+                <w:rFonts w:ascii="Arial Narrow" w:hAnsi="Arial Narrow"/>
                 <w:color w:val="000000" w:themeColor="text1"/>
               </w:rPr>
               <w:t>Medium</w:t>
@@ -3805,11 +4228,13 @@
           <w:p>
             <w:pPr>
               <w:rPr>
+                <w:rFonts w:ascii="Arial Narrow" w:hAnsi="Arial Narrow"/>
                 <w:color w:val="000000" w:themeColor="text1"/>
               </w:rPr>
             </w:pPr>
             <w:r>
               <w:rPr>
+                <w:rFonts w:ascii="Arial Narrow" w:hAnsi="Arial Narrow"/>
                 <w:color w:val="000000" w:themeColor="text1"/>
               </w:rPr>
               <w:t>High</w:t>
@@ -3823,11 +4248,13 @@
           <w:p>
             <w:pPr>
               <w:rPr>
+                <w:rFonts w:ascii="Arial Narrow" w:hAnsi="Arial Narrow"/>
                 <w:color w:val="000000" w:themeColor="text1"/>
               </w:rPr>
             </w:pPr>
             <w:r>
               <w:rPr>
+                <w:rFonts w:ascii="Arial Narrow" w:hAnsi="Arial Narrow"/>
                 <w:color w:val="000000" w:themeColor="text1"/>
               </w:rPr>
               <w:t>Cache, multi</w:t>
@@ -3841,6 +4268,7 @@
             </w:r>
             <w:r>
               <w:rPr>
+                <w:rFonts w:ascii="Arial Narrow" w:hAnsi="Arial Narrow"/>
                 <w:color w:val="000000" w:themeColor="text1"/>
               </w:rPr>
               <w:t>provider fallback, mock data for dev</w:t>
@@ -3856,11 +4284,13 @@
           <w:p>
             <w:pPr>
               <w:rPr>
+                <w:rFonts w:ascii="Arial Narrow" w:hAnsi="Arial Narrow"/>
                 <w:color w:val="000000" w:themeColor="text1"/>
               </w:rPr>
             </w:pPr>
             <w:r>
               <w:rPr>
+                <w:rFonts w:ascii="Arial Narrow" w:hAnsi="Arial Narrow"/>
                 <w:color w:val="000000" w:themeColor="text1"/>
               </w:rPr>
               <w:t>Free tiers revoked</w:t>
@@ -3874,11 +4304,13 @@
           <w:p>
             <w:pPr>
               <w:rPr>
+                <w:rFonts w:ascii="Arial Narrow" w:hAnsi="Arial Narrow"/>
                 <w:color w:val="000000" w:themeColor="text1"/>
               </w:rPr>
             </w:pPr>
             <w:r>
               <w:rPr>
+                <w:rFonts w:ascii="Arial Narrow" w:hAnsi="Arial Narrow"/>
                 <w:color w:val="000000" w:themeColor="text1"/>
               </w:rPr>
               <w:t>Low</w:t>
@@ -3892,11 +4324,13 @@
           <w:p>
             <w:pPr>
               <w:rPr>
+                <w:rFonts w:ascii="Arial Narrow" w:hAnsi="Arial Narrow"/>
                 <w:color w:val="000000" w:themeColor="text1"/>
               </w:rPr>
             </w:pPr>
             <w:r>
               <w:rPr>
+                <w:rFonts w:ascii="Arial Narrow" w:hAnsi="Arial Narrow"/>
                 <w:color w:val="000000" w:themeColor="text1"/>
               </w:rPr>
               <w:t>Medium</w:t>
@@ -3910,11 +4344,13 @@
           <w:p>
             <w:pPr>
               <w:rPr>
+                <w:rFonts w:ascii="Arial Narrow" w:hAnsi="Arial Narrow"/>
                 <w:color w:val="000000" w:themeColor="text1"/>
               </w:rPr>
             </w:pPr>
             <w:r>
               <w:rPr>
+                <w:rFonts w:ascii="Arial Narrow" w:hAnsi="Arial Narrow"/>
                 <w:color w:val="000000" w:themeColor="text1"/>
               </w:rPr>
               <w:t>Abstract infra → swap cloud, local Compose</w:t>
@@ -3930,12 +4366,14 @@
           <w:p>
             <w:pPr>
               <w:rPr>
+                <w:rFonts w:ascii="Arial Narrow" w:hAnsi="Arial Narrow"/>
                 <w:color w:val="000000" w:themeColor="text1"/>
               </w:rPr>
             </w:pPr>
             <w:proofErr w:type="gramStart"/>
             <w:r>
               <w:rPr>
+                <w:rFonts w:ascii="Arial Narrow" w:hAnsi="Arial Narrow"/>
                 <w:color w:val="000000" w:themeColor="text1"/>
               </w:rPr>
               <w:t>GDPR .</w:t>
@@ -3943,6 +4381,7 @@
             <w:proofErr w:type="gramEnd"/>
             <w:r>
               <w:rPr>
+                <w:rFonts w:ascii="Arial Narrow" w:hAnsi="Arial Narrow"/>
                 <w:color w:val="000000" w:themeColor="text1"/>
               </w:rPr>
               <w:t xml:space="preserve"> data privacy fines</w:t>
@@ -3956,11 +4395,13 @@
           <w:p>
             <w:pPr>
               <w:rPr>
+                <w:rFonts w:ascii="Arial Narrow" w:hAnsi="Arial Narrow"/>
                 <w:color w:val="000000" w:themeColor="text1"/>
               </w:rPr>
             </w:pPr>
             <w:r>
               <w:rPr>
+                <w:rFonts w:ascii="Arial Narrow" w:hAnsi="Arial Narrow"/>
                 <w:color w:val="000000" w:themeColor="text1"/>
               </w:rPr>
               <w:t>Low</w:t>
@@ -3974,11 +4415,13 @@
           <w:p>
             <w:pPr>
               <w:rPr>
+                <w:rFonts w:ascii="Arial Narrow" w:hAnsi="Arial Narrow"/>
                 <w:color w:val="000000" w:themeColor="text1"/>
               </w:rPr>
             </w:pPr>
             <w:r>
               <w:rPr>
+                <w:rFonts w:ascii="Arial Narrow" w:hAnsi="Arial Narrow"/>
                 <w:color w:val="000000" w:themeColor="text1"/>
               </w:rPr>
               <w:t>High</w:t>
@@ -3992,11 +4435,13 @@
           <w:p>
             <w:pPr>
               <w:rPr>
+                <w:rFonts w:ascii="Arial Narrow" w:hAnsi="Arial Narrow"/>
                 <w:color w:val="000000" w:themeColor="text1"/>
               </w:rPr>
             </w:pPr>
             <w:r>
               <w:rPr>
+                <w:rFonts w:ascii="Arial Narrow" w:hAnsi="Arial Narrow"/>
                 <w:color w:val="000000" w:themeColor="text1"/>
               </w:rPr>
               <w:t>Minimal PII, DPA templates, auto</w:t>
@@ -4010,6 +4455,7 @@
             </w:r>
             <w:r>
               <w:rPr>
+                <w:rFonts w:ascii="Arial Narrow" w:hAnsi="Arial Narrow"/>
                 <w:color w:val="000000" w:themeColor="text1"/>
               </w:rPr>
               <w:t>purge logs</w:t>
@@ -4025,14 +4471,15 @@
           <w:p>
             <w:pPr>
               <w:rPr>
+                <w:rFonts w:ascii="Arial Narrow" w:hAnsi="Arial Narrow"/>
                 <w:color w:val="000000" w:themeColor="text1"/>
               </w:rPr>
             </w:pPr>
             <w:r>
               <w:rPr>
-                <w:color w:val="000000" w:themeColor="text1"/>
-              </w:rPr>
-              <w:lastRenderedPageBreak/>
+                <w:rFonts w:ascii="Arial Narrow" w:hAnsi="Arial Narrow"/>
+                <w:color w:val="000000" w:themeColor="text1"/>
+              </w:rPr>
               <w:t>Performance degradation under burst load.</w:t>
             </w:r>
           </w:p>
@@ -4044,11 +4491,13 @@
           <w:p>
             <w:pPr>
               <w:rPr>
+                <w:rFonts w:ascii="Arial Narrow" w:hAnsi="Arial Narrow"/>
                 <w:color w:val="000000" w:themeColor="text1"/>
               </w:rPr>
             </w:pPr>
             <w:r>
               <w:rPr>
+                <w:rFonts w:ascii="Arial Narrow" w:hAnsi="Arial Narrow"/>
                 <w:color w:val="000000" w:themeColor="text1"/>
               </w:rPr>
               <w:t>Medium</w:t>
@@ -4062,11 +4511,13 @@
           <w:p>
             <w:pPr>
               <w:rPr>
+                <w:rFonts w:ascii="Arial Narrow" w:hAnsi="Arial Narrow"/>
                 <w:color w:val="000000" w:themeColor="text1"/>
               </w:rPr>
             </w:pPr>
             <w:r>
               <w:rPr>
+                <w:rFonts w:ascii="Arial Narrow" w:hAnsi="Arial Narrow"/>
                 <w:color w:val="000000" w:themeColor="text1"/>
               </w:rPr>
               <w:t>Medium</w:t>
@@ -4080,11 +4531,13 @@
           <w:p>
             <w:pPr>
               <w:rPr>
+                <w:rFonts w:ascii="Arial Narrow" w:hAnsi="Arial Narrow"/>
                 <w:color w:val="000000" w:themeColor="text1"/>
               </w:rPr>
             </w:pPr>
             <w:r>
               <w:rPr>
+                <w:rFonts w:ascii="Arial Narrow" w:hAnsi="Arial Narrow"/>
                 <w:color w:val="000000" w:themeColor="text1"/>
               </w:rPr>
               <w:t>k6 perf tests in CI, auto</w:t>
@@ -4098,6 +4551,7 @@
             </w:r>
             <w:r>
               <w:rPr>
+                <w:rFonts w:ascii="Arial Narrow" w:hAnsi="Arial Narrow"/>
                 <w:color w:val="000000" w:themeColor="text1"/>
               </w:rPr>
               <w:t>scaling Cloud Run</w:t>
@@ -4109,6 +4563,7 @@
     <w:p>
       <w:pPr>
         <w:rPr>
+          <w:rFonts w:ascii="Arial Narrow" w:hAnsi="Arial Narrow"/>
           <w:color w:val="000000" w:themeColor="text1"/>
         </w:rPr>
       </w:pPr>
@@ -4117,11 +4572,13 @@
       <w:pPr>
         <w:pStyle w:val="Heading1"/>
         <w:rPr>
-          <w:color w:val="000000" w:themeColor="text1"/>
-        </w:rPr>
-      </w:pPr>
-      <w:r>
-        <w:rPr>
+          <w:rFonts w:ascii="Arial Narrow" w:hAnsi="Arial Narrow"/>
+          <w:color w:val="000000" w:themeColor="text1"/>
+        </w:rPr>
+      </w:pPr>
+      <w:r>
+        <w:rPr>
+          <w:rFonts w:ascii="Arial Narrow" w:hAnsi="Arial Narrow"/>
           <w:color w:val="000000" w:themeColor="text1"/>
         </w:rPr>
         <w:t>14. Future Enhancements</w:t>
@@ -4135,11 +4592,13 @@
           <w:numId w:val="28"/>
         </w:numPr>
         <w:rPr>
-          <w:color w:val="000000" w:themeColor="text1"/>
-        </w:rPr>
-      </w:pPr>
-      <w:r>
-        <w:rPr>
+          <w:rFonts w:ascii="Arial Narrow" w:hAnsi="Arial Narrow"/>
+          <w:color w:val="000000" w:themeColor="text1"/>
+        </w:rPr>
+      </w:pPr>
+      <w:r>
+        <w:rPr>
+          <w:rFonts w:ascii="Arial Narrow" w:hAnsi="Arial Narrow"/>
           <w:color w:val="000000" w:themeColor="text1"/>
         </w:rPr>
         <w:t>Hotel/car meta</w:t>
@@ -4153,6 +4612,7 @@
       </w:r>
       <w:r>
         <w:rPr>
+          <w:rFonts w:ascii="Arial Narrow" w:hAnsi="Arial Narrow"/>
           <w:color w:val="000000" w:themeColor="text1"/>
         </w:rPr>
         <w:t>search.</w:t>
@@ -4166,11 +4626,13 @@
           <w:numId w:val="28"/>
         </w:numPr>
         <w:rPr>
-          <w:color w:val="000000" w:themeColor="text1"/>
-        </w:rPr>
-      </w:pPr>
-      <w:r>
-        <w:rPr>
+          <w:rFonts w:ascii="Arial Narrow" w:hAnsi="Arial Narrow"/>
+          <w:color w:val="000000" w:themeColor="text1"/>
+        </w:rPr>
+      </w:pPr>
+      <w:r>
+        <w:rPr>
+          <w:rFonts w:ascii="Arial Narrow" w:hAnsi="Arial Narrow"/>
           <w:color w:val="000000" w:themeColor="text1"/>
         </w:rPr>
         <w:t>User price</w:t>
@@ -4184,6 +4646,7 @@
       </w:r>
       <w:r>
         <w:rPr>
+          <w:rFonts w:ascii="Arial Narrow" w:hAnsi="Arial Narrow"/>
           <w:color w:val="000000" w:themeColor="text1"/>
         </w:rPr>
         <w:t>alert emails &amp; push notifications.</w:t>
@@ -4197,12 +4660,14 @@
           <w:numId w:val="28"/>
         </w:numPr>
         <w:rPr>
+          <w:rFonts w:ascii="Arial Narrow" w:hAnsi="Arial Narrow"/>
           <w:color w:val="000000" w:themeColor="text1"/>
         </w:rPr>
       </w:pPr>
       <w:proofErr w:type="spellStart"/>
       <w:r>
         <w:rPr>
+          <w:rFonts w:ascii="Arial Narrow" w:hAnsi="Arial Narrow"/>
           <w:color w:val="000000" w:themeColor="text1"/>
         </w:rPr>
         <w:t>GraphQL</w:t>
@@ -4210,6 +4675,7 @@
       <w:proofErr w:type="spellEnd"/>
       <w:r>
         <w:rPr>
+          <w:rFonts w:ascii="Arial Narrow" w:hAnsi="Arial Narrow"/>
           <w:color w:val="000000" w:themeColor="text1"/>
         </w:rPr>
         <w:t xml:space="preserve"> gateway for richer queries.</w:t>
@@ -4223,14 +4689,30 @@
           <w:numId w:val="28"/>
         </w:numPr>
         <w:rPr>
-          <w:color w:val="000000" w:themeColor="text1"/>
-        </w:rPr>
-      </w:pPr>
-      <w:r>
-        <w:rPr>
-          <w:color w:val="000000" w:themeColor="text1"/>
-        </w:rPr>
-        <w:t>CO₂ emissions scoring per itinerary.</w:t>
+          <w:rFonts w:ascii="Arial Narrow" w:hAnsi="Arial Narrow"/>
+          <w:color w:val="000000" w:themeColor="text1"/>
+        </w:rPr>
+      </w:pPr>
+      <w:r>
+        <w:rPr>
+          <w:rFonts w:ascii="Arial Narrow" w:hAnsi="Arial Narrow"/>
+          <w:color w:val="000000" w:themeColor="text1"/>
+        </w:rPr>
+        <w:t>CO</w:t>
+      </w:r>
+      <w:r>
+        <w:rPr>
+          <w:rFonts w:ascii="Cambria Math" w:hAnsi="Cambria Math" w:cs="Cambria Math"/>
+          <w:color w:val="000000" w:themeColor="text1"/>
+        </w:rPr>
+        <w:t>₂</w:t>
+      </w:r>
+      <w:r>
+        <w:rPr>
+          <w:rFonts w:ascii="Arial Narrow" w:hAnsi="Arial Narrow"/>
+          <w:color w:val="000000" w:themeColor="text1"/>
+        </w:rPr>
+        <w:t xml:space="preserve"> emissions scoring per itinerary.</w:t>
       </w:r>
     </w:p>
     <w:p>
@@ -4241,11 +4723,13 @@
           <w:numId w:val="28"/>
         </w:numPr>
         <w:rPr>
-          <w:color w:val="000000" w:themeColor="text1"/>
-        </w:rPr>
-      </w:pPr>
-      <w:r>
-        <w:rPr>
+          <w:rFonts w:ascii="Arial Narrow" w:hAnsi="Arial Narrow"/>
+          <w:color w:val="000000" w:themeColor="text1"/>
+        </w:rPr>
+      </w:pPr>
+      <w:r>
+        <w:rPr>
+          <w:rFonts w:ascii="Arial Narrow" w:hAnsi="Arial Narrow"/>
           <w:color w:val="000000" w:themeColor="text1"/>
         </w:rPr>
         <w:t>ML</w:t>
@@ -4259,6 +4743,7 @@
       </w:r>
       <w:r>
         <w:rPr>
+          <w:rFonts w:ascii="Arial Narrow" w:hAnsi="Arial Narrow"/>
           <w:color w:val="000000" w:themeColor="text1"/>
         </w:rPr>
         <w:t>based personalised ranking.</w:t>

</xml_diff>